<commit_message>
added the cfg changes to the report
</commit_message>
<xml_diff>
--- a/files/Compiler_report.docx
+++ b/files/Compiler_report.docx
@@ -1494,36 +1494,16 @@
     </w:p>
     <w:p>
       <w:pPr>
-        <w:spacing w:line="360" w:lineRule="auto"/>
-        <w:rPr>
-          <w:rFonts w:ascii="Times New Roman" w:hAnsi="Times New Roman" w:cs="Times New Roman"/>
+        <w:pStyle w:val="Heading2"/>
+        <w:rPr>
           <w:lang w:val="en-GB"/>
         </w:rPr>
       </w:pPr>
-      <w:r>
-        <w:rPr>
-          <w:rFonts w:ascii="Times New Roman" w:hAnsi="Times New Roman" w:cs="Times New Roman"/>
+      <w:bookmarkStart w:id="1" w:name="_Toc168763354"/>
+      <w:r>
+        <w:rPr>
           <w:lang w:val="en-GB"/>
         </w:rPr>
-        <w:br w:type="page"/>
-      </w:r>
-    </w:p>
-    <w:p>
-      <w:pPr>
-        <w:pStyle w:val="Heading2"/>
-        <w:spacing w:line="360" w:lineRule="auto"/>
-        <w:rPr>
-          <w:rFonts w:ascii="Times New Roman" w:hAnsi="Times New Roman" w:cs="Times New Roman"/>
-          <w:lang w:val="en-GB"/>
-        </w:rPr>
-      </w:pPr>
-      <w:bookmarkStart w:id="1" w:name="_Toc168763354"/>
-      <w:r>
-        <w:rPr>
-          <w:rFonts w:ascii="Times New Roman" w:hAnsi="Times New Roman" w:cs="Times New Roman"/>
-          <w:lang w:val="en-GB"/>
-        </w:rPr>
-        <w:lastRenderedPageBreak/>
         <w:t>Changes made to the given CFG make it non-ambiguous.</w:t>
       </w:r>
       <w:bookmarkEnd w:id="1"/>
@@ -2406,6 +2386,28 @@
               <w:spacing w:line="360" w:lineRule="auto"/>
               <w:rPr>
                 <w:rFonts w:ascii="Times New Roman" w:hAnsi="Times New Roman" w:cs="Times New Roman"/>
+                <w:sz w:val="22"/>
+                <w:szCs w:val="36"/>
+              </w:rPr>
+            </w:pPr>
+          </w:p>
+          <w:p>
+            <w:pPr>
+              <w:pStyle w:val="CFG"/>
+              <w:spacing w:line="360" w:lineRule="auto"/>
+              <w:rPr>
+                <w:rFonts w:ascii="Times New Roman" w:hAnsi="Times New Roman" w:cs="Times New Roman"/>
+                <w:sz w:val="22"/>
+                <w:szCs w:val="36"/>
+              </w:rPr>
+            </w:pPr>
+          </w:p>
+          <w:p>
+            <w:pPr>
+              <w:pStyle w:val="CFG"/>
+              <w:spacing w:line="360" w:lineRule="auto"/>
+              <w:rPr>
+                <w:rFonts w:ascii="Times New Roman" w:hAnsi="Times New Roman" w:cs="Times New Roman"/>
                 <w:b w:val="0"/>
                 <w:bCs w:val="0"/>
                 <w:sz w:val="22"/>
@@ -2435,7 +2437,6 @@
                 <w:sz w:val="22"/>
                 <w:szCs w:val="36"/>
               </w:rPr>
-              <w:lastRenderedPageBreak/>
               <w:t xml:space="preserve">FDECL -&gt; </w:t>
             </w:r>
             <w:proofErr w:type="spellStart"/>
@@ -2678,6 +2679,7 @@
                 <w:sz w:val="22"/>
                 <w:szCs w:val="36"/>
               </w:rPr>
+              <w:lastRenderedPageBreak/>
               <w:t>MOREARGS -&gt; ''</w:t>
             </w:r>
           </w:p>
@@ -3401,6 +3403,7 @@
                 <w:sz w:val="22"/>
                 <w:szCs w:val="36"/>
               </w:rPr>
+              <w:lastRenderedPageBreak/>
               <w:t xml:space="preserve">TYPE -&gt; </w:t>
             </w:r>
             <w:proofErr w:type="spellStart"/>
@@ -4089,6 +4092,22 @@
           <w:p>
             <w:pPr>
               <w:pStyle w:val="CFG"/>
+              <w:spacing w:line="360" w:lineRule="auto"/>
+              <w:ind w:left="1080"/>
+              <w:cnfStyle w:val="000000100000" w:firstRow="0" w:lastRow="0" w:firstColumn="0" w:lastColumn="0" w:oddVBand="0" w:evenVBand="0" w:oddHBand="1" w:evenHBand="0" w:firstRowFirstColumn="0" w:firstRowLastColumn="0" w:lastRowFirstColumn="0" w:lastRowLastColumn="0"/>
+              <w:rPr>
+                <w:rFonts w:ascii="Times New Roman" w:hAnsi="Times New Roman" w:cs="Times New Roman"/>
+                <w:b/>
+                <w:bCs/>
+                <w:color w:val="70AD47" w:themeColor="accent6"/>
+                <w:sz w:val="22"/>
+                <w:szCs w:val="36"/>
+              </w:rPr>
+            </w:pPr>
+          </w:p>
+          <w:p>
+            <w:pPr>
+              <w:pStyle w:val="CFG"/>
               <w:numPr>
                 <w:ilvl w:val="0"/>
                 <w:numId w:val="5"/>
@@ -4113,7 +4132,6 @@
                 <w:sz w:val="22"/>
                 <w:szCs w:val="36"/>
               </w:rPr>
-              <w:lastRenderedPageBreak/>
               <w:t xml:space="preserve">FDECL -&gt; id </w:t>
             </w:r>
             <w:proofErr w:type="spellStart"/>
@@ -4383,6 +4401,7 @@
                 <w:sz w:val="22"/>
                 <w:szCs w:val="36"/>
               </w:rPr>
+              <w:lastRenderedPageBreak/>
               <w:t>MOREARGS -&gt; ''</w:t>
             </w:r>
           </w:p>
@@ -5053,18 +5072,7 @@
     </w:tbl>
     <w:p>
       <w:pPr>
-        <w:rPr>
-          <w:lang w:val="en-GB"/>
-        </w:rPr>
-      </w:pPr>
-    </w:p>
-    <w:p>
-      <w:pPr>
         <w:pStyle w:val="CFG"/>
-        <w:numPr>
-          <w:ilvl w:val="0"/>
-          <w:numId w:val="4"/>
-        </w:numPr>
         <w:spacing w:line="360" w:lineRule="auto"/>
         <w:rPr>
           <w:rFonts w:ascii="Times New Roman" w:hAnsi="Times New Roman" w:cs="Times New Roman"/>
@@ -5074,12 +5082,239 @@
           <w:szCs w:val="36"/>
         </w:rPr>
       </w:pPr>
-      <w:r>
-        <w:rPr>
-          <w:rFonts w:ascii="Times New Roman" w:hAnsi="Times New Roman" w:cs="Times New Roman"/>
-          <w:lang w:val="en-GB"/>
-        </w:rPr>
-        <w:br w:type="page"/>
+    </w:p>
+    <w:p>
+      <w:pPr>
+        <w:pStyle w:val="CFG"/>
+        <w:spacing w:line="360" w:lineRule="auto"/>
+        <w:rPr>
+          <w:rFonts w:ascii="Times New Roman" w:hAnsi="Times New Roman" w:cs="Times New Roman"/>
+          <w:sz w:val="22"/>
+          <w:szCs w:val="36"/>
+        </w:rPr>
+      </w:pPr>
+      <w:r>
+        <w:rPr>
+          <w:rFonts w:ascii="Times New Roman" w:hAnsi="Times New Roman" w:cs="Times New Roman"/>
+          <w:sz w:val="22"/>
+          <w:szCs w:val="36"/>
+        </w:rPr>
+        <w:t>In order to change our given CFG to a non-ambiguous one, we had to apply various rules and changes.</w:t>
+      </w:r>
+      <w:r>
+        <w:rPr>
+          <w:rFonts w:ascii="Times New Roman" w:hAnsi="Times New Roman" w:cs="Times New Roman"/>
+          <w:sz w:val="22"/>
+          <w:szCs w:val="36"/>
+        </w:rPr>
+        <w:t xml:space="preserve"> The initial problems </w:t>
+      </w:r>
+      <w:r>
+        <w:rPr>
+          <w:rFonts w:ascii="Times New Roman" w:hAnsi="Times New Roman" w:cs="Times New Roman"/>
+          <w:sz w:val="22"/>
+          <w:szCs w:val="36"/>
+        </w:rPr>
+        <w:t xml:space="preserve">was with the </w:t>
+      </w:r>
+      <w:r>
+        <w:rPr>
+          <w:rFonts w:ascii="Times New Roman" w:hAnsi="Times New Roman" w:cs="Times New Roman"/>
+          <w:sz w:val="22"/>
+          <w:szCs w:val="36"/>
+        </w:rPr>
+        <w:t>d</w:t>
+      </w:r>
+      <w:r>
+        <w:rPr>
+          <w:rFonts w:ascii="Times New Roman" w:hAnsi="Times New Roman" w:cs="Times New Roman"/>
+          <w:sz w:val="22"/>
+          <w:szCs w:val="36"/>
+        </w:rPr>
+        <w:t>erivations 1 and 2</w:t>
+      </w:r>
+      <w:r>
+        <w:rPr>
+          <w:rFonts w:ascii="Times New Roman" w:hAnsi="Times New Roman" w:cs="Times New Roman"/>
+          <w:sz w:val="22"/>
+          <w:szCs w:val="36"/>
+        </w:rPr>
+        <w:t xml:space="preserve"> of the given CFG</w:t>
+      </w:r>
+      <w:r>
+        <w:rPr>
+          <w:rFonts w:ascii="Times New Roman" w:hAnsi="Times New Roman" w:cs="Times New Roman"/>
+          <w:sz w:val="22"/>
+          <w:szCs w:val="36"/>
+        </w:rPr>
+        <w:t>. Here we have a common prefix</w:t>
+      </w:r>
+      <w:r>
+        <w:rPr>
+          <w:rFonts w:ascii="Times New Roman" w:hAnsi="Times New Roman" w:cs="Times New Roman"/>
+          <w:sz w:val="22"/>
+          <w:szCs w:val="36"/>
+        </w:rPr>
+        <w:t xml:space="preserve"> issue</w:t>
+      </w:r>
+      <w:r>
+        <w:rPr>
+          <w:rFonts w:ascii="Times New Roman" w:hAnsi="Times New Roman" w:cs="Times New Roman"/>
+          <w:sz w:val="22"/>
+          <w:szCs w:val="36"/>
+        </w:rPr>
+        <w:t xml:space="preserve"> for both derivations. This means we had to eliminate this common prefix. </w:t>
+      </w:r>
+      <w:r>
+        <w:rPr>
+          <w:rFonts w:ascii="Times New Roman" w:hAnsi="Times New Roman" w:cs="Times New Roman"/>
+          <w:sz w:val="22"/>
+          <w:szCs w:val="36"/>
+        </w:rPr>
+        <w:t>For the elimination of these described ambiguity we had to change the derivation rules 1 - 9, 23 and 30</w:t>
+      </w:r>
+      <w:r>
+        <w:rPr>
+          <w:rFonts w:ascii="Times New Roman" w:hAnsi="Times New Roman" w:cs="Times New Roman"/>
+          <w:sz w:val="22"/>
+          <w:szCs w:val="36"/>
+        </w:rPr>
+        <w:t xml:space="preserve"> in our non-ambiguous CFG</w:t>
+      </w:r>
+      <w:r>
+        <w:rPr>
+          <w:rFonts w:ascii="Times New Roman" w:hAnsi="Times New Roman" w:cs="Times New Roman"/>
+          <w:sz w:val="22"/>
+          <w:szCs w:val="36"/>
+        </w:rPr>
+        <w:t>.</w:t>
+      </w:r>
+    </w:p>
+    <w:p>
+      <w:pPr>
+        <w:pStyle w:val="CFG"/>
+        <w:spacing w:line="360" w:lineRule="auto"/>
+        <w:rPr>
+          <w:rFonts w:ascii="Times New Roman" w:hAnsi="Times New Roman" w:cs="Times New Roman"/>
+          <w:sz w:val="22"/>
+          <w:szCs w:val="36"/>
+        </w:rPr>
+      </w:pPr>
+      <w:r>
+        <w:rPr>
+          <w:rFonts w:ascii="Times New Roman" w:hAnsi="Times New Roman" w:cs="Times New Roman"/>
+          <w:sz w:val="22"/>
+          <w:szCs w:val="36"/>
+        </w:rPr>
+        <w:t xml:space="preserve">The next problem was with all the derivations of </w:t>
+      </w:r>
+      <w:r>
+        <w:rPr>
+          <w:rFonts w:ascii="Times New Roman" w:hAnsi="Times New Roman" w:cs="Times New Roman"/>
+          <w:sz w:val="22"/>
+          <w:szCs w:val="36"/>
+        </w:rPr>
+        <w:t xml:space="preserve">the </w:t>
+      </w:r>
+      <w:r>
+        <w:rPr>
+          <w:rFonts w:ascii="Times New Roman" w:hAnsi="Times New Roman" w:cs="Times New Roman"/>
+          <w:sz w:val="22"/>
+          <w:szCs w:val="36"/>
+        </w:rPr>
+        <w:t xml:space="preserve">non-terminal EXPR, this concerned the derivations from </w:t>
+      </w:r>
+      <w:r>
+        <w:rPr>
+          <w:rFonts w:ascii="Times New Roman" w:hAnsi="Times New Roman" w:cs="Times New Roman"/>
+          <w:sz w:val="22"/>
+          <w:szCs w:val="36"/>
+        </w:rPr>
+        <w:t xml:space="preserve">our given CFG </w:t>
+      </w:r>
+      <w:r>
+        <w:rPr>
+          <w:rFonts w:ascii="Times New Roman" w:hAnsi="Times New Roman" w:cs="Times New Roman"/>
+          <w:sz w:val="22"/>
+          <w:szCs w:val="36"/>
+        </w:rPr>
+        <w:t xml:space="preserve">11 – 15. In order to make these derivations non-ambiguous we had eliminate left recursion using right recursion and apply left factoring. After applying these steps we got all the derivations rules from </w:t>
+      </w:r>
+      <w:r>
+        <w:rPr>
+          <w:rFonts w:ascii="Times New Roman" w:hAnsi="Times New Roman" w:cs="Times New Roman"/>
+          <w:sz w:val="22"/>
+          <w:szCs w:val="36"/>
+        </w:rPr>
+        <w:t xml:space="preserve">in the non-ambiguous CFG </w:t>
+      </w:r>
+      <w:r>
+        <w:rPr>
+          <w:rFonts w:ascii="Times New Roman" w:hAnsi="Times New Roman" w:cs="Times New Roman"/>
+          <w:sz w:val="22"/>
+          <w:szCs w:val="36"/>
+        </w:rPr>
+        <w:t>14 – 22.</w:t>
+      </w:r>
+      <w:r>
+        <w:rPr>
+          <w:rFonts w:ascii="Times New Roman" w:hAnsi="Times New Roman" w:cs="Times New Roman"/>
+          <w:sz w:val="22"/>
+          <w:szCs w:val="36"/>
+        </w:rPr>
+        <w:br/>
+        <w:t xml:space="preserve"> The last ambiguous part of our given CFG concerned all derivation rules of the non-terminal COND. Here we had the problem of left recursion</w:t>
+      </w:r>
+      <w:r>
+        <w:rPr>
+          <w:rFonts w:ascii="Times New Roman" w:hAnsi="Times New Roman" w:cs="Times New Roman"/>
+          <w:sz w:val="22"/>
+          <w:szCs w:val="36"/>
+        </w:rPr>
+        <w:t>, this concerned the derivations 27 and 28 of our given CFG</w:t>
+      </w:r>
+      <w:r>
+        <w:rPr>
+          <w:rFonts w:ascii="Times New Roman" w:hAnsi="Times New Roman" w:cs="Times New Roman"/>
+          <w:sz w:val="22"/>
+          <w:szCs w:val="36"/>
+        </w:rPr>
+        <w:t>. After eliminating the left recursion using again right recursion we have changed the derivations rules 34 – 36</w:t>
+      </w:r>
+      <w:r>
+        <w:rPr>
+          <w:rFonts w:ascii="Times New Roman" w:hAnsi="Times New Roman" w:cs="Times New Roman"/>
+          <w:sz w:val="22"/>
+          <w:szCs w:val="36"/>
+        </w:rPr>
+        <w:t xml:space="preserve"> in the non-ambiguous CFG</w:t>
+      </w:r>
+      <w:r>
+        <w:rPr>
+          <w:rFonts w:ascii="Times New Roman" w:hAnsi="Times New Roman" w:cs="Times New Roman"/>
+          <w:sz w:val="22"/>
+          <w:szCs w:val="36"/>
+        </w:rPr>
+        <w:t xml:space="preserve">. </w:t>
+      </w:r>
+    </w:p>
+    <w:p>
+      <w:pPr>
+        <w:pStyle w:val="CFG"/>
+        <w:spacing w:line="360" w:lineRule="auto"/>
+        <w:rPr>
+          <w:rFonts w:ascii="Times New Roman" w:hAnsi="Times New Roman" w:cs="Times New Roman"/>
+          <w:sz w:val="22"/>
+          <w:szCs w:val="36"/>
+        </w:rPr>
+      </w:pPr>
+      <w:r>
+        <w:rPr>
+          <w:rFonts w:ascii="Times New Roman" w:hAnsi="Times New Roman" w:cs="Times New Roman"/>
+          <w:sz w:val="22"/>
+          <w:szCs w:val="36"/>
+        </w:rPr>
+        <w:t>All other derivations of our given CFG were already non-ambiguous, which means we did not have to change anything at all. Alle the changed derivation rules are marked with green.</w:t>
       </w:r>
     </w:p>
     <w:p>
@@ -5154,10 +5389,10 @@
             <v:path o:extrusionok="f" gradientshapeok="t" o:connecttype="rect"/>
             <o:lock v:ext="edit" aspectratio="t"/>
           </v:shapetype>
-          <v:shape id="_x0000_i1025" type="#_x0000_t75" style="width:498pt;height:564pt" o:ole="">
+          <v:shape id="_x0000_i1025" type="#_x0000_t75" style="width:498.6pt;height:564pt" o:ole="">
             <v:imagedata r:id="rId6" o:title=""/>
           </v:shape>
-          <o:OLEObject Type="Embed" ProgID="Excel.Sheet.12" ShapeID="_x0000_i1025" DrawAspect="Content" ObjectID="_1779376713" r:id="rId7"/>
+          <o:OLEObject Type="Embed" ProgID="Excel.Sheet.12" ShapeID="_x0000_i1025" DrawAspect="Content" ObjectID="_1779378757" r:id="rId7"/>
         </w:object>
       </w:r>
     </w:p>
@@ -5195,10 +5430,10 @@
           <w:lang w:val="en-GB"/>
         </w:rPr>
         <w:object w:dxaOrig="22102" w:dyaOrig="25012" w14:anchorId="7629F3FB">
-          <v:shape id="_x0000_i1026" type="#_x0000_t75" style="width:498pt;height:564pt" o:ole="">
+          <v:shape id="_x0000_i1026" type="#_x0000_t75" style="width:498.6pt;height:564pt" o:ole="">
             <v:imagedata r:id="rId8" o:title=""/>
           </v:shape>
-          <o:OLEObject Type="Embed" ProgID="Excel.Sheet.12" ShapeID="_x0000_i1026" DrawAspect="Content" ObjectID="_1779376714" r:id="rId9"/>
+          <o:OLEObject Type="Embed" ProgID="Excel.Sheet.12" ShapeID="_x0000_i1026" DrawAspect="Content" ObjectID="_1779378758" r:id="rId9"/>
         </w:object>
       </w:r>
     </w:p>

</xml_diff>

<commit_message>
added explanation of change in our derivation rule 30
</commit_message>
<xml_diff>
--- a/files/Compiler_report.docx
+++ b/files/Compiler_report.docx
@@ -87,9 +87,8 @@
           <w:lang w:val="de-DE"/>
           <w14:ligatures w14:val="none"/>
         </w:rPr>
-        <w:t xml:space="preserve">Patrik </w:t>
-      </w:r>
-      <w:proofErr w:type="spellStart"/>
+        <w:t>Patrik Lytschman (50241262), Lukas Welker (50241179</w:t>
+      </w:r>
       <w:r>
         <w:rPr>
           <w:rFonts w:ascii="Times New Roman" w:eastAsia="Times New Roman" w:hAnsi="Times New Roman" w:cs="Times New Roman"/>
@@ -98,9 +97,20 @@
           <w:lang w:val="de-DE"/>
           <w14:ligatures w14:val="none"/>
         </w:rPr>
-        <w:t>Lytschman</w:t>
-      </w:r>
-      <w:proofErr w:type="spellEnd"/>
+        <w:t>)</w:t>
+      </w:r>
+    </w:p>
+    <w:p>
+      <w:pPr>
+        <w:spacing w:after="0" w:line="360" w:lineRule="auto"/>
+        <w:jc w:val="center"/>
+        <w:rPr>
+          <w:rFonts w:ascii="Times New Roman" w:eastAsia="Times New Roman" w:hAnsi="Times New Roman" w:cs="Times New Roman"/>
+          <w:kern w:val="0"/>
+          <w:lang w:val="de-DE"/>
+          <w14:ligatures w14:val="none"/>
+        </w:rPr>
+      </w:pPr>
       <w:r>
         <w:rPr>
           <w:rFonts w:ascii="Times New Roman" w:eastAsia="Times New Roman" w:hAnsi="Times New Roman" w:cs="Times New Roman"/>
@@ -109,8 +119,20 @@
           <w:lang w:val="de-DE"/>
           <w14:ligatures w14:val="none"/>
         </w:rPr>
-        <w:t xml:space="preserve"> (50241262), Lukas Welker (50241179</w:t>
-      </w:r>
+        <w:t>Chung Ang University</w:t>
+      </w:r>
+    </w:p>
+    <w:p>
+      <w:pPr>
+        <w:spacing w:after="0" w:line="360" w:lineRule="auto"/>
+        <w:jc w:val="center"/>
+        <w:rPr>
+          <w:rFonts w:ascii="Times New Roman" w:eastAsia="Times New Roman" w:hAnsi="Times New Roman" w:cs="Times New Roman"/>
+          <w:kern w:val="0"/>
+          <w:lang w:val="de-DE"/>
+          <w14:ligatures w14:val="none"/>
+        </w:rPr>
+      </w:pPr>
       <w:r>
         <w:rPr>
           <w:rFonts w:ascii="Times New Roman" w:eastAsia="Times New Roman" w:hAnsi="Times New Roman" w:cs="Times New Roman"/>
@@ -119,20 +141,8 @@
           <w:lang w:val="de-DE"/>
           <w14:ligatures w14:val="none"/>
         </w:rPr>
-        <w:t>)</w:t>
-      </w:r>
-    </w:p>
-    <w:p>
-      <w:pPr>
-        <w:spacing w:after="0" w:line="360" w:lineRule="auto"/>
-        <w:jc w:val="center"/>
-        <w:rPr>
-          <w:rFonts w:ascii="Times New Roman" w:eastAsia="Times New Roman" w:hAnsi="Times New Roman" w:cs="Times New Roman"/>
-          <w:kern w:val="0"/>
-          <w:lang w:val="de-DE"/>
-          <w14:ligatures w14:val="none"/>
-        </w:rPr>
-      </w:pPr>
+        <w:t>Compiler</w:t>
+      </w:r>
       <w:r>
         <w:rPr>
           <w:rFonts w:ascii="Times New Roman" w:eastAsia="Times New Roman" w:hAnsi="Times New Roman" w:cs="Times New Roman"/>
@@ -141,20 +151,8 @@
           <w:lang w:val="de-DE"/>
           <w14:ligatures w14:val="none"/>
         </w:rPr>
-        <w:t>Chung Ang University</w:t>
-      </w:r>
-    </w:p>
-    <w:p>
-      <w:pPr>
-        <w:spacing w:after="0" w:line="360" w:lineRule="auto"/>
-        <w:jc w:val="center"/>
-        <w:rPr>
-          <w:rFonts w:ascii="Times New Roman" w:eastAsia="Times New Roman" w:hAnsi="Times New Roman" w:cs="Times New Roman"/>
-          <w:kern w:val="0"/>
-          <w:lang w:val="de-DE"/>
-          <w14:ligatures w14:val="none"/>
-        </w:rPr>
-      </w:pPr>
+        <w:t xml:space="preserve"> (5</w:t>
+      </w:r>
       <w:r>
         <w:rPr>
           <w:rFonts w:ascii="Times New Roman" w:eastAsia="Times New Roman" w:hAnsi="Times New Roman" w:cs="Times New Roman"/>
@@ -163,7 +161,7 @@
           <w:lang w:val="de-DE"/>
           <w14:ligatures w14:val="none"/>
         </w:rPr>
-        <w:t>Compiler</w:t>
+        <w:t>2321</w:t>
       </w:r>
       <w:r>
         <w:rPr>
@@ -173,8 +171,20 @@
           <w:lang w:val="de-DE"/>
           <w14:ligatures w14:val="none"/>
         </w:rPr>
-        <w:t xml:space="preserve"> (5</w:t>
-      </w:r>
+        <w:t>)</w:t>
+      </w:r>
+    </w:p>
+    <w:p>
+      <w:pPr>
+        <w:spacing w:after="0" w:line="360" w:lineRule="auto"/>
+        <w:jc w:val="center"/>
+        <w:rPr>
+          <w:rFonts w:ascii="Times New Roman" w:eastAsia="Times New Roman" w:hAnsi="Times New Roman" w:cs="Times New Roman"/>
+          <w:kern w:val="0"/>
+          <w:lang w:val="de-DE"/>
+          <w14:ligatures w14:val="none"/>
+        </w:rPr>
+      </w:pPr>
       <w:r>
         <w:rPr>
           <w:rFonts w:ascii="Times New Roman" w:eastAsia="Times New Roman" w:hAnsi="Times New Roman" w:cs="Times New Roman"/>
@@ -183,51 +193,7 @@
           <w:lang w:val="de-DE"/>
           <w14:ligatures w14:val="none"/>
         </w:rPr>
-        <w:t>2321</w:t>
-      </w:r>
-      <w:r>
-        <w:rPr>
-          <w:rFonts w:ascii="Times New Roman" w:eastAsia="Times New Roman" w:hAnsi="Times New Roman" w:cs="Times New Roman"/>
-          <w:color w:val="000000"/>
-          <w:kern w:val="0"/>
-          <w:lang w:val="de-DE"/>
-          <w14:ligatures w14:val="none"/>
-        </w:rPr>
-        <w:t>)</w:t>
-      </w:r>
-    </w:p>
-    <w:p>
-      <w:pPr>
-        <w:spacing w:after="0" w:line="360" w:lineRule="auto"/>
-        <w:jc w:val="center"/>
-        <w:rPr>
-          <w:rFonts w:ascii="Times New Roman" w:eastAsia="Times New Roman" w:hAnsi="Times New Roman" w:cs="Times New Roman"/>
-          <w:kern w:val="0"/>
-          <w:lang w:val="de-DE"/>
-          <w14:ligatures w14:val="none"/>
-        </w:rPr>
-      </w:pPr>
-      <w:proofErr w:type="spellStart"/>
-      <w:r>
-        <w:rPr>
-          <w:rFonts w:ascii="Times New Roman" w:eastAsia="Times New Roman" w:hAnsi="Times New Roman" w:cs="Times New Roman"/>
-          <w:color w:val="000000"/>
-          <w:kern w:val="0"/>
-          <w:lang w:val="de-DE"/>
-          <w14:ligatures w14:val="none"/>
-        </w:rPr>
-        <w:t>Hyosu</w:t>
-      </w:r>
-      <w:proofErr w:type="spellEnd"/>
-      <w:r>
-        <w:rPr>
-          <w:rFonts w:ascii="Times New Roman" w:eastAsia="Times New Roman" w:hAnsi="Times New Roman" w:cs="Times New Roman"/>
-          <w:color w:val="000000"/>
-          <w:kern w:val="0"/>
-          <w:lang w:val="de-DE"/>
-          <w14:ligatures w14:val="none"/>
-        </w:rPr>
-        <w:t xml:space="preserve"> Kim</w:t>
+        <w:t>Hyosu Kim</w:t>
       </w:r>
     </w:p>
     <w:p>
@@ -392,7 +358,7 @@
             </w:rPr>
             <w:fldChar w:fldCharType="separate"/>
           </w:r>
-          <w:hyperlink w:anchor="_Toc168763353" w:history="1">
+          <w:hyperlink w:anchor="_Toc168772250" w:history="1">
             <w:r>
               <w:rPr>
                 <w:rStyle w:val="Hyperlink"/>
@@ -420,7 +386,7 @@
                 <w:noProof/>
                 <w:webHidden/>
               </w:rPr>
-              <w:instrText xml:space="preserve"> PAGEREF _Toc168763353 \h </w:instrText>
+              <w:instrText xml:space="preserve"> PAGEREF _Toc168772250 \h </w:instrText>
             </w:r>
             <w:r>
               <w:rPr>
@@ -462,11 +428,10 @@
               <w:lang w:val="de-DE"/>
             </w:rPr>
           </w:pPr>
-          <w:hyperlink w:anchor="_Toc168763354" w:history="1">
+          <w:hyperlink w:anchor="_Toc168772251" w:history="1">
             <w:r>
               <w:rPr>
                 <w:rStyle w:val="Hyperlink"/>
-                <w:rFonts w:ascii="Times New Roman" w:hAnsi="Times New Roman" w:cs="Times New Roman"/>
                 <w:noProof/>
                 <w:lang w:val="en-GB"/>
               </w:rPr>
@@ -491,7 +456,7 @@
                 <w:noProof/>
                 <w:webHidden/>
               </w:rPr>
-              <w:instrText xml:space="preserve"> PAGEREF _Toc168763354 \h </w:instrText>
+              <w:instrText xml:space="preserve"> PAGEREF _Toc168772251 \h </w:instrText>
             </w:r>
             <w:r>
               <w:rPr>
@@ -511,7 +476,7 @@
                 <w:noProof/>
                 <w:webHidden/>
               </w:rPr>
-              <w:t>4</w:t>
+              <w:t>3</w:t>
             </w:r>
             <w:r>
               <w:rPr>
@@ -533,7 +498,7 @@
               <w:lang w:val="de-DE"/>
             </w:rPr>
           </w:pPr>
-          <w:hyperlink w:anchor="_Toc168763355" w:history="1">
+          <w:hyperlink w:anchor="_Toc168772252" w:history="1">
             <w:r>
               <w:rPr>
                 <w:rStyle w:val="Hyperlink"/>
@@ -562,7 +527,7 @@
                 <w:noProof/>
                 <w:webHidden/>
               </w:rPr>
-              <w:instrText xml:space="preserve"> PAGEREF _Toc168763355 \h </w:instrText>
+              <w:instrText xml:space="preserve"> PAGEREF _Toc168772252 \h </w:instrText>
             </w:r>
             <w:r>
               <w:rPr>
@@ -604,7 +569,7 @@
               <w:lang w:val="de-DE"/>
             </w:rPr>
           </w:pPr>
-          <w:hyperlink w:anchor="_Toc168763356" w:history="1">
+          <w:hyperlink w:anchor="_Toc168772253" w:history="1">
             <w:r>
               <w:rPr>
                 <w:rStyle w:val="Hyperlink"/>
@@ -633,7 +598,7 @@
                 <w:noProof/>
                 <w:webHidden/>
               </w:rPr>
-              <w:instrText xml:space="preserve"> PAGEREF _Toc168763356 \h </w:instrText>
+              <w:instrText xml:space="preserve"> PAGEREF _Toc168772253 \h </w:instrText>
             </w:r>
             <w:r>
               <w:rPr>
@@ -675,7 +640,7 @@
               <w:lang w:val="de-DE"/>
             </w:rPr>
           </w:pPr>
-          <w:hyperlink w:anchor="_Toc168763357" w:history="1">
+          <w:hyperlink w:anchor="_Toc168772254" w:history="1">
             <w:r>
               <w:rPr>
                 <w:rStyle w:val="Hyperlink"/>
@@ -704,7 +669,7 @@
                 <w:noProof/>
                 <w:webHidden/>
               </w:rPr>
-              <w:instrText xml:space="preserve"> PAGEREF _Toc168763357 \h </w:instrText>
+              <w:instrText xml:space="preserve"> PAGEREF _Toc168772254 \h </w:instrText>
             </w:r>
             <w:r>
               <w:rPr>
@@ -746,7 +711,7 @@
               <w:lang w:val="de-DE"/>
             </w:rPr>
           </w:pPr>
-          <w:hyperlink w:anchor="_Toc168763358" w:history="1">
+          <w:hyperlink w:anchor="_Toc168772255" w:history="1">
             <w:r>
               <w:rPr>
                 <w:rStyle w:val="Hyperlink"/>
@@ -775,7 +740,7 @@
                 <w:noProof/>
                 <w:webHidden/>
               </w:rPr>
-              <w:instrText xml:space="preserve"> PAGEREF _Toc168763358 \h </w:instrText>
+              <w:instrText xml:space="preserve"> PAGEREF _Toc168772255 \h </w:instrText>
             </w:r>
             <w:r>
               <w:rPr>
@@ -817,7 +782,7 @@
               <w:lang w:val="de-DE"/>
             </w:rPr>
           </w:pPr>
-          <w:hyperlink w:anchor="_Toc168763359" w:history="1">
+          <w:hyperlink w:anchor="_Toc168772256" w:history="1">
             <w:r>
               <w:rPr>
                 <w:rStyle w:val="Hyperlink"/>
@@ -846,7 +811,7 @@
                 <w:noProof/>
                 <w:webHidden/>
               </w:rPr>
-              <w:instrText xml:space="preserve"> PAGEREF _Toc168763359 \h </w:instrText>
+              <w:instrText xml:space="preserve"> PAGEREF _Toc168772256 \h </w:instrText>
             </w:r>
             <w:r>
               <w:rPr>
@@ -888,7 +853,7 @@
               <w:lang w:val="de-DE"/>
             </w:rPr>
           </w:pPr>
-          <w:hyperlink w:anchor="_Toc168763360" w:history="1">
+          <w:hyperlink w:anchor="_Toc168772257" w:history="1">
             <w:r>
               <w:rPr>
                 <w:rStyle w:val="Hyperlink"/>
@@ -917,7 +882,7 @@
                 <w:noProof/>
                 <w:webHidden/>
               </w:rPr>
-              <w:instrText xml:space="preserve"> PAGEREF _Toc168763360 \h </w:instrText>
+              <w:instrText xml:space="preserve"> PAGEREF _Toc168772257 \h </w:instrText>
             </w:r>
             <w:r>
               <w:rPr>
@@ -959,7 +924,7 @@
               <w:lang w:val="de-DE"/>
             </w:rPr>
           </w:pPr>
-          <w:hyperlink w:anchor="_Toc168763361" w:history="1">
+          <w:hyperlink w:anchor="_Toc168772258" w:history="1">
             <w:r>
               <w:rPr>
                 <w:rStyle w:val="Hyperlink"/>
@@ -987,7 +952,7 @@
                 <w:noProof/>
                 <w:webHidden/>
               </w:rPr>
-              <w:instrText xml:space="preserve"> PAGEREF _Toc168763361 \h </w:instrText>
+              <w:instrText xml:space="preserve"> PAGEREF _Toc168772258 \h </w:instrText>
             </w:r>
             <w:r>
               <w:rPr>
@@ -1029,7 +994,7 @@
               <w:lang w:val="de-DE"/>
             </w:rPr>
           </w:pPr>
-          <w:hyperlink w:anchor="_Toc168763362" w:history="1">
+          <w:hyperlink w:anchor="_Toc168772259" w:history="1">
             <w:r>
               <w:rPr>
                 <w:rStyle w:val="Hyperlink"/>
@@ -1057,7 +1022,7 @@
                 <w:noProof/>
                 <w:webHidden/>
               </w:rPr>
-              <w:instrText xml:space="preserve"> PAGEREF _Toc168763362 \h </w:instrText>
+              <w:instrText xml:space="preserve"> PAGEREF _Toc168772259 \h </w:instrText>
             </w:r>
             <w:r>
               <w:rPr>
@@ -1130,7 +1095,7 @@
           <w:lang w:val="en-GB"/>
         </w:rPr>
       </w:pPr>
-      <w:bookmarkStart w:id="0" w:name="_Toc168763353"/>
+      <w:bookmarkStart w:id="0" w:name="_Toc168772250"/>
       <w:r>
         <w:rPr>
           <w:rFonts w:ascii="Times New Roman" w:hAnsi="Times New Roman" w:cs="Times New Roman"/>
@@ -1499,7 +1464,7 @@
           <w:lang w:val="en-GB"/>
         </w:rPr>
       </w:pPr>
-      <w:bookmarkStart w:id="1" w:name="_Toc168763354"/>
+      <w:bookmarkStart w:id="1" w:name="_Toc168772251"/>
       <w:r>
         <w:rPr>
           <w:lang w:val="en-GB"/>
@@ -1763,7 +1728,6 @@
               </w:rPr>
               <w:t xml:space="preserve">VDECL -&gt; </w:t>
             </w:r>
-            <w:proofErr w:type="spellStart"/>
             <w:r>
               <w:rPr>
                 <w:rFonts w:ascii="Times New Roman" w:hAnsi="Times New Roman" w:cs="Times New Roman"/>
@@ -1771,9 +1735,16 @@
                 <w:szCs w:val="36"/>
                 <w:lang w:val="de-DE"/>
               </w:rPr>
-              <w:t>vtype</w:t>
-            </w:r>
-            <w:proofErr w:type="spellEnd"/>
+              <w:t xml:space="preserve">vtype </w:t>
+            </w:r>
+            <w:r>
+              <w:rPr>
+                <w:rFonts w:ascii="Times New Roman" w:hAnsi="Times New Roman" w:cs="Times New Roman"/>
+                <w:sz w:val="22"/>
+                <w:szCs w:val="36"/>
+              </w:rPr>
+              <w:t xml:space="preserve">id </w:t>
+            </w:r>
             <w:r>
               <w:rPr>
                 <w:rFonts w:ascii="Times New Roman" w:hAnsi="Times New Roman" w:cs="Times New Roman"/>
@@ -1781,27 +1752,8 @@
                 <w:szCs w:val="36"/>
                 <w:lang w:val="de-DE"/>
               </w:rPr>
-              <w:t xml:space="preserve"> </w:t>
-            </w:r>
-            <w:r>
-              <w:rPr>
-                <w:rFonts w:ascii="Times New Roman" w:hAnsi="Times New Roman" w:cs="Times New Roman"/>
-                <w:sz w:val="22"/>
-                <w:szCs w:val="36"/>
-              </w:rPr>
-              <w:t xml:space="preserve">id </w:t>
-            </w:r>
-            <w:proofErr w:type="spellStart"/>
-            <w:r>
-              <w:rPr>
-                <w:rFonts w:ascii="Times New Roman" w:hAnsi="Times New Roman" w:cs="Times New Roman"/>
-                <w:sz w:val="22"/>
-                <w:szCs w:val="36"/>
-                <w:lang w:val="de-DE"/>
-              </w:rPr>
               <w:t>semi</w:t>
             </w:r>
-            <w:proofErr w:type="spellEnd"/>
           </w:p>
           <w:p>
             <w:pPr>
@@ -1827,7 +1779,6 @@
               </w:rPr>
               <w:t xml:space="preserve">VDECL -&gt; </w:t>
             </w:r>
-            <w:proofErr w:type="spellStart"/>
             <w:r>
               <w:rPr>
                 <w:rFonts w:ascii="Times New Roman" w:hAnsi="Times New Roman" w:cs="Times New Roman"/>
@@ -1835,29 +1786,8 @@
                 <w:szCs w:val="36"/>
                 <w:lang w:val="de-DE"/>
               </w:rPr>
-              <w:t>vtype</w:t>
-            </w:r>
-            <w:proofErr w:type="spellEnd"/>
-            <w:r>
-              <w:rPr>
-                <w:rFonts w:ascii="Times New Roman" w:hAnsi="Times New Roman" w:cs="Times New Roman"/>
-                <w:sz w:val="22"/>
-                <w:szCs w:val="36"/>
-                <w:lang w:val="de-DE"/>
-              </w:rPr>
-              <w:t xml:space="preserve"> ASSIGN </w:t>
-            </w:r>
-            <w:proofErr w:type="spellStart"/>
-            <w:r>
-              <w:rPr>
-                <w:rFonts w:ascii="Times New Roman" w:hAnsi="Times New Roman" w:cs="Times New Roman"/>
-                <w:sz w:val="22"/>
-                <w:szCs w:val="36"/>
-                <w:lang w:val="de-DE"/>
-              </w:rPr>
-              <w:t>semi</w:t>
-            </w:r>
-            <w:proofErr w:type="spellEnd"/>
+              <w:t>vtype ASSIGN semi</w:t>
+            </w:r>
             <w:r>
               <w:rPr>
                 <w:rFonts w:ascii="Times New Roman" w:hAnsi="Times New Roman" w:cs="Times New Roman"/>
@@ -1922,19 +1852,8 @@
                 <w:szCs w:val="36"/>
                 <w:lang w:val="de-DE"/>
               </w:rPr>
-              <w:t xml:space="preserve"> </w:t>
-            </w:r>
-            <w:proofErr w:type="spellStart"/>
-            <w:r>
-              <w:rPr>
-                <w:rFonts w:ascii="Times New Roman" w:hAnsi="Times New Roman" w:cs="Times New Roman"/>
-                <w:sz w:val="22"/>
-                <w:szCs w:val="36"/>
-                <w:lang w:val="de-DE"/>
-              </w:rPr>
-              <w:t>id</w:t>
-            </w:r>
-            <w:proofErr w:type="spellEnd"/>
+              <w:t xml:space="preserve"> id</w:t>
+            </w:r>
             <w:r>
               <w:rPr>
                 <w:rFonts w:ascii="Times New Roman" w:hAnsi="Times New Roman" w:cs="Times New Roman"/>
@@ -2055,18 +1974,8 @@
                 <w:sz w:val="22"/>
                 <w:szCs w:val="36"/>
               </w:rPr>
-              <w:t xml:space="preserve">RHS -&gt; </w:t>
-            </w:r>
-            <w:proofErr w:type="spellStart"/>
-            <w:r>
-              <w:rPr>
-                <w:rFonts w:ascii="Times New Roman" w:hAnsi="Times New Roman" w:cs="Times New Roman"/>
-                <w:sz w:val="22"/>
-                <w:szCs w:val="36"/>
-              </w:rPr>
-              <w:t>boolstr</w:t>
-            </w:r>
-            <w:proofErr w:type="spellEnd"/>
+              <w:t>RHS -&gt; boolstr</w:t>
+            </w:r>
           </w:p>
           <w:p>
             <w:pPr>
@@ -2115,23 +2024,13 @@
               </w:rPr>
               <w:t xml:space="preserve">EXPR </w:t>
             </w:r>
-            <w:proofErr w:type="spellStart"/>
-            <w:r>
-              <w:rPr>
-                <w:rFonts w:ascii="Times New Roman" w:hAnsi="Times New Roman" w:cs="Times New Roman"/>
-                <w:sz w:val="22"/>
-                <w:szCs w:val="36"/>
-              </w:rPr>
-              <w:t>addsub</w:t>
-            </w:r>
-            <w:proofErr w:type="spellEnd"/>
-            <w:r>
-              <w:rPr>
-                <w:rFonts w:ascii="Times New Roman" w:hAnsi="Times New Roman" w:cs="Times New Roman"/>
-                <w:sz w:val="22"/>
-                <w:szCs w:val="36"/>
-              </w:rPr>
-              <w:t xml:space="preserve"> EXPR</w:t>
+            <w:r>
+              <w:rPr>
+                <w:rFonts w:ascii="Times New Roman" w:hAnsi="Times New Roman" w:cs="Times New Roman"/>
+                <w:sz w:val="22"/>
+                <w:szCs w:val="36"/>
+              </w:rPr>
+              <w:t>addsub EXPR</w:t>
             </w:r>
           </w:p>
           <w:p>
@@ -2165,27 +2064,7 @@
                 <w:szCs w:val="36"/>
                 <w:lang w:val="de-DE"/>
               </w:rPr>
-              <w:t xml:space="preserve">EXPR </w:t>
-            </w:r>
-            <w:proofErr w:type="spellStart"/>
-            <w:r>
-              <w:rPr>
-                <w:rFonts w:ascii="Times New Roman" w:hAnsi="Times New Roman" w:cs="Times New Roman"/>
-                <w:sz w:val="22"/>
-                <w:szCs w:val="36"/>
-                <w:lang w:val="de-DE"/>
-              </w:rPr>
-              <w:t>multidiv</w:t>
-            </w:r>
-            <w:proofErr w:type="spellEnd"/>
-            <w:r>
-              <w:rPr>
-                <w:rFonts w:ascii="Times New Roman" w:hAnsi="Times New Roman" w:cs="Times New Roman"/>
-                <w:sz w:val="22"/>
-                <w:szCs w:val="36"/>
-                <w:lang w:val="de-DE"/>
-              </w:rPr>
-              <w:t xml:space="preserve"> EXPR</w:t>
+              <w:t>EXPR multidiv EXPR</w:t>
             </w:r>
           </w:p>
           <w:p>
@@ -2221,7 +2100,6 @@
               </w:rPr>
               <w:t xml:space="preserve"> -&gt; </w:t>
             </w:r>
-            <w:proofErr w:type="spellStart"/>
             <w:r>
               <w:rPr>
                 <w:rFonts w:ascii="Times New Roman" w:hAnsi="Times New Roman" w:cs="Times New Roman"/>
@@ -2229,29 +2107,8 @@
                 <w:szCs w:val="36"/>
                 <w:lang w:val="de-DE"/>
               </w:rPr>
-              <w:t>lparen</w:t>
-            </w:r>
-            <w:proofErr w:type="spellEnd"/>
-            <w:r>
-              <w:rPr>
-                <w:rFonts w:ascii="Times New Roman" w:hAnsi="Times New Roman" w:cs="Times New Roman"/>
-                <w:sz w:val="22"/>
-                <w:szCs w:val="36"/>
-                <w:lang w:val="de-DE"/>
-              </w:rPr>
-              <w:t xml:space="preserve"> EXPR </w:t>
-            </w:r>
-            <w:proofErr w:type="spellStart"/>
-            <w:r>
-              <w:rPr>
-                <w:rFonts w:ascii="Times New Roman" w:hAnsi="Times New Roman" w:cs="Times New Roman"/>
-                <w:sz w:val="22"/>
-                <w:szCs w:val="36"/>
-                <w:lang w:val="de-DE"/>
-              </w:rPr>
-              <w:t>rparen</w:t>
-            </w:r>
-            <w:proofErr w:type="spellEnd"/>
+              <w:t>lparen EXPR rparen</w:t>
+            </w:r>
           </w:p>
           <w:p>
             <w:pPr>
@@ -2293,19 +2150,8 @@
                 <w:szCs w:val="36"/>
                 <w:lang w:val="de-DE"/>
               </w:rPr>
-              <w:t xml:space="preserve"> </w:t>
-            </w:r>
-            <w:proofErr w:type="spellStart"/>
-            <w:r>
-              <w:rPr>
-                <w:rFonts w:ascii="Times New Roman" w:hAnsi="Times New Roman" w:cs="Times New Roman"/>
-                <w:sz w:val="22"/>
-                <w:szCs w:val="36"/>
-                <w:lang w:val="de-DE"/>
-              </w:rPr>
-              <w:t>id</w:t>
-            </w:r>
-            <w:proofErr w:type="spellEnd"/>
+              <w:t xml:space="preserve"> id</w:t>
+            </w:r>
           </w:p>
           <w:p>
             <w:pPr>
@@ -2439,7 +2285,6 @@
               </w:rPr>
               <w:t xml:space="preserve">FDECL -&gt; </w:t>
             </w:r>
-            <w:proofErr w:type="spellStart"/>
             <w:r>
               <w:rPr>
                 <w:rFonts w:ascii="Times New Roman" w:hAnsi="Times New Roman" w:cs="Times New Roman"/>
@@ -2447,90 +2292,16 @@
                 <w:szCs w:val="36"/>
                 <w:lang w:val="en-GB"/>
               </w:rPr>
-              <w:t>vtype</w:t>
-            </w:r>
-            <w:proofErr w:type="spellEnd"/>
-            <w:r>
-              <w:rPr>
-                <w:rFonts w:ascii="Times New Roman" w:hAnsi="Times New Roman" w:cs="Times New Roman"/>
-                <w:sz w:val="22"/>
-                <w:szCs w:val="36"/>
-                <w:lang w:val="en-GB"/>
-              </w:rPr>
-              <w:t xml:space="preserve"> </w:t>
-            </w:r>
-            <w:r>
-              <w:rPr>
-                <w:rFonts w:ascii="Times New Roman" w:hAnsi="Times New Roman" w:cs="Times New Roman"/>
-                <w:sz w:val="22"/>
-                <w:szCs w:val="36"/>
-              </w:rPr>
-              <w:t xml:space="preserve">id </w:t>
-            </w:r>
-            <w:proofErr w:type="spellStart"/>
-            <w:r>
-              <w:rPr>
-                <w:rFonts w:ascii="Times New Roman" w:hAnsi="Times New Roman" w:cs="Times New Roman"/>
-                <w:sz w:val="22"/>
-                <w:szCs w:val="36"/>
-              </w:rPr>
-              <w:t>lparen</w:t>
-            </w:r>
-            <w:proofErr w:type="spellEnd"/>
-            <w:r>
-              <w:rPr>
-                <w:rFonts w:ascii="Times New Roman" w:hAnsi="Times New Roman" w:cs="Times New Roman"/>
-                <w:sz w:val="22"/>
-                <w:szCs w:val="36"/>
-              </w:rPr>
-              <w:t xml:space="preserve"> ARG </w:t>
-            </w:r>
-            <w:proofErr w:type="spellStart"/>
-            <w:r>
-              <w:rPr>
-                <w:rFonts w:ascii="Times New Roman" w:hAnsi="Times New Roman" w:cs="Times New Roman"/>
-                <w:sz w:val="22"/>
-                <w:szCs w:val="36"/>
-              </w:rPr>
-              <w:t>rparen</w:t>
-            </w:r>
-            <w:proofErr w:type="spellEnd"/>
-            <w:r>
-              <w:rPr>
-                <w:rFonts w:ascii="Times New Roman" w:hAnsi="Times New Roman" w:cs="Times New Roman"/>
-                <w:sz w:val="22"/>
-                <w:szCs w:val="36"/>
-              </w:rPr>
-              <w:t xml:space="preserve"> </w:t>
-            </w:r>
-            <w:proofErr w:type="spellStart"/>
-            <w:r>
-              <w:rPr>
-                <w:rFonts w:ascii="Times New Roman" w:hAnsi="Times New Roman" w:cs="Times New Roman"/>
-                <w:sz w:val="22"/>
-                <w:szCs w:val="36"/>
-              </w:rPr>
-              <w:t>lbrace</w:t>
-            </w:r>
-            <w:proofErr w:type="spellEnd"/>
-            <w:r>
-              <w:rPr>
-                <w:rFonts w:ascii="Times New Roman" w:hAnsi="Times New Roman" w:cs="Times New Roman"/>
-                <w:sz w:val="22"/>
-                <w:szCs w:val="36"/>
-              </w:rPr>
-              <w:t xml:space="preserve"> BLOCK RETURN </w:t>
-            </w:r>
-            <w:proofErr w:type="spellStart"/>
-            <w:r>
-              <w:rPr>
-                <w:rFonts w:ascii="Times New Roman" w:hAnsi="Times New Roman" w:cs="Times New Roman"/>
-                <w:sz w:val="22"/>
-                <w:szCs w:val="36"/>
-              </w:rPr>
-              <w:t>rbrace</w:t>
-            </w:r>
-            <w:proofErr w:type="spellEnd"/>
+              <w:t xml:space="preserve">vtype </w:t>
+            </w:r>
+            <w:r>
+              <w:rPr>
+                <w:rFonts w:ascii="Times New Roman" w:hAnsi="Times New Roman" w:cs="Times New Roman"/>
+                <w:sz w:val="22"/>
+                <w:szCs w:val="36"/>
+              </w:rPr>
+              <w:t>id lparen ARG rparen lbrace BLOCK RETURN rbrace</w:t>
+            </w:r>
           </w:p>
           <w:p>
             <w:pPr>
@@ -2568,25 +2339,7 @@
                 <w:sz w:val="22"/>
                 <w:szCs w:val="36"/>
               </w:rPr>
-              <w:t xml:space="preserve">ARG -&gt; </w:t>
-            </w:r>
-            <w:proofErr w:type="spellStart"/>
-            <w:r>
-              <w:rPr>
-                <w:rFonts w:ascii="Times New Roman" w:hAnsi="Times New Roman" w:cs="Times New Roman"/>
-                <w:sz w:val="22"/>
-                <w:szCs w:val="36"/>
-              </w:rPr>
-              <w:t>vtype</w:t>
-            </w:r>
-            <w:proofErr w:type="spellEnd"/>
-            <w:r>
-              <w:rPr>
-                <w:rFonts w:ascii="Times New Roman" w:hAnsi="Times New Roman" w:cs="Times New Roman"/>
-                <w:sz w:val="22"/>
-                <w:szCs w:val="36"/>
-              </w:rPr>
-              <w:t xml:space="preserve"> id MOREARGS </w:t>
+              <w:t xml:space="preserve">ARG -&gt; vtype id MOREARGS </w:t>
             </w:r>
           </w:p>
           <w:p>
@@ -2636,25 +2389,7 @@
                 <w:sz w:val="22"/>
                 <w:szCs w:val="36"/>
               </w:rPr>
-              <w:t xml:space="preserve">MOREARGS -&gt; comma </w:t>
-            </w:r>
-            <w:proofErr w:type="spellStart"/>
-            <w:r>
-              <w:rPr>
-                <w:rFonts w:ascii="Times New Roman" w:hAnsi="Times New Roman" w:cs="Times New Roman"/>
-                <w:sz w:val="22"/>
-                <w:szCs w:val="36"/>
-              </w:rPr>
-              <w:t>vtype</w:t>
-            </w:r>
-            <w:proofErr w:type="spellEnd"/>
-            <w:r>
-              <w:rPr>
-                <w:rFonts w:ascii="Times New Roman" w:hAnsi="Times New Roman" w:cs="Times New Roman"/>
-                <w:sz w:val="22"/>
-                <w:szCs w:val="36"/>
-              </w:rPr>
-              <w:t xml:space="preserve"> id MOREARGS </w:t>
+              <w:t xml:space="preserve">MOREARGS -&gt; comma vtype id MOREARGS </w:t>
             </w:r>
           </w:p>
           <w:p>
@@ -2819,79 +2554,7 @@
                 <w:sz w:val="22"/>
                 <w:szCs w:val="36"/>
               </w:rPr>
-              <w:t xml:space="preserve">STMT -&gt; if </w:t>
-            </w:r>
-            <w:proofErr w:type="spellStart"/>
-            <w:r>
-              <w:rPr>
-                <w:rFonts w:ascii="Times New Roman" w:hAnsi="Times New Roman" w:cs="Times New Roman"/>
-                <w:sz w:val="22"/>
-                <w:szCs w:val="36"/>
-              </w:rPr>
-              <w:t>lparen</w:t>
-            </w:r>
-            <w:proofErr w:type="spellEnd"/>
-            <w:r>
-              <w:rPr>
-                <w:rFonts w:ascii="Times New Roman" w:hAnsi="Times New Roman" w:cs="Times New Roman"/>
-                <w:sz w:val="22"/>
-                <w:szCs w:val="36"/>
-              </w:rPr>
-              <w:t xml:space="preserve"> COND </w:t>
-            </w:r>
-            <w:proofErr w:type="spellStart"/>
-            <w:r>
-              <w:rPr>
-                <w:rFonts w:ascii="Times New Roman" w:hAnsi="Times New Roman" w:cs="Times New Roman"/>
-                <w:sz w:val="22"/>
-                <w:szCs w:val="36"/>
-              </w:rPr>
-              <w:t>rparen</w:t>
-            </w:r>
-            <w:proofErr w:type="spellEnd"/>
-            <w:r>
-              <w:rPr>
-                <w:rFonts w:ascii="Times New Roman" w:hAnsi="Times New Roman" w:cs="Times New Roman"/>
-                <w:sz w:val="22"/>
-                <w:szCs w:val="36"/>
-              </w:rPr>
-              <w:t xml:space="preserve"> </w:t>
-            </w:r>
-            <w:proofErr w:type="spellStart"/>
-            <w:r>
-              <w:rPr>
-                <w:rFonts w:ascii="Times New Roman" w:hAnsi="Times New Roman" w:cs="Times New Roman"/>
-                <w:sz w:val="22"/>
-                <w:szCs w:val="36"/>
-              </w:rPr>
-              <w:t>lbrace</w:t>
-            </w:r>
-            <w:proofErr w:type="spellEnd"/>
-            <w:r>
-              <w:rPr>
-                <w:rFonts w:ascii="Times New Roman" w:hAnsi="Times New Roman" w:cs="Times New Roman"/>
-                <w:sz w:val="22"/>
-                <w:szCs w:val="36"/>
-              </w:rPr>
-              <w:t xml:space="preserve"> BLOCK </w:t>
-            </w:r>
-            <w:proofErr w:type="spellStart"/>
-            <w:r>
-              <w:rPr>
-                <w:rFonts w:ascii="Times New Roman" w:hAnsi="Times New Roman" w:cs="Times New Roman"/>
-                <w:sz w:val="22"/>
-                <w:szCs w:val="36"/>
-              </w:rPr>
-              <w:t>rbrace</w:t>
-            </w:r>
-            <w:proofErr w:type="spellEnd"/>
-            <w:r>
-              <w:rPr>
-                <w:rFonts w:ascii="Times New Roman" w:hAnsi="Times New Roman" w:cs="Times New Roman"/>
-                <w:sz w:val="22"/>
-                <w:szCs w:val="36"/>
-              </w:rPr>
-              <w:t xml:space="preserve"> ELSE</w:t>
+              <w:t>STMT -&gt; if lparen COND rparen lbrace BLOCK rbrace ELSE</w:t>
             </w:r>
           </w:p>
           <w:p>
@@ -2916,72 +2579,8 @@
                 <w:sz w:val="22"/>
                 <w:szCs w:val="36"/>
               </w:rPr>
-              <w:t xml:space="preserve">STMT -&gt; while </w:t>
-            </w:r>
-            <w:proofErr w:type="spellStart"/>
-            <w:r>
-              <w:rPr>
-                <w:rFonts w:ascii="Times New Roman" w:hAnsi="Times New Roman" w:cs="Times New Roman"/>
-                <w:sz w:val="22"/>
-                <w:szCs w:val="36"/>
-              </w:rPr>
-              <w:t>lparen</w:t>
-            </w:r>
-            <w:proofErr w:type="spellEnd"/>
-            <w:r>
-              <w:rPr>
-                <w:rFonts w:ascii="Times New Roman" w:hAnsi="Times New Roman" w:cs="Times New Roman"/>
-                <w:sz w:val="22"/>
-                <w:szCs w:val="36"/>
-              </w:rPr>
-              <w:t xml:space="preserve"> COND </w:t>
-            </w:r>
-            <w:proofErr w:type="spellStart"/>
-            <w:r>
-              <w:rPr>
-                <w:rFonts w:ascii="Times New Roman" w:hAnsi="Times New Roman" w:cs="Times New Roman"/>
-                <w:sz w:val="22"/>
-                <w:szCs w:val="36"/>
-              </w:rPr>
-              <w:t>rparen</w:t>
-            </w:r>
-            <w:proofErr w:type="spellEnd"/>
-            <w:r>
-              <w:rPr>
-                <w:rFonts w:ascii="Times New Roman" w:hAnsi="Times New Roman" w:cs="Times New Roman"/>
-                <w:sz w:val="22"/>
-                <w:szCs w:val="36"/>
-              </w:rPr>
-              <w:t xml:space="preserve"> </w:t>
-            </w:r>
-            <w:proofErr w:type="spellStart"/>
-            <w:r>
-              <w:rPr>
-                <w:rFonts w:ascii="Times New Roman" w:hAnsi="Times New Roman" w:cs="Times New Roman"/>
-                <w:sz w:val="22"/>
-                <w:szCs w:val="36"/>
-              </w:rPr>
-              <w:t>lbrace</w:t>
-            </w:r>
-            <w:proofErr w:type="spellEnd"/>
-            <w:r>
-              <w:rPr>
-                <w:rFonts w:ascii="Times New Roman" w:hAnsi="Times New Roman" w:cs="Times New Roman"/>
-                <w:sz w:val="22"/>
-                <w:szCs w:val="36"/>
-              </w:rPr>
-              <w:t xml:space="preserve"> BLOCK </w:t>
-            </w:r>
-            <w:proofErr w:type="spellStart"/>
-            <w:r>
-              <w:rPr>
-                <w:rFonts w:ascii="Times New Roman" w:hAnsi="Times New Roman" w:cs="Times New Roman"/>
-                <w:sz w:val="22"/>
-                <w:szCs w:val="36"/>
-              </w:rPr>
-              <w:t>rbrace</w:t>
-            </w:r>
-            <w:proofErr w:type="spellEnd"/>
+              <w:t>STMT -&gt; while lparen COND rparen lbrace BLOCK rbrace</w:t>
+            </w:r>
           </w:p>
           <w:p>
             <w:pPr>
@@ -3038,7 +2637,6 @@
               </w:rPr>
               <w:t xml:space="preserve"> </w:t>
             </w:r>
-            <w:proofErr w:type="spellStart"/>
             <w:r>
               <w:rPr>
                 <w:rFonts w:ascii="Times New Roman" w:hAnsi="Times New Roman" w:cs="Times New Roman"/>
@@ -3048,7 +2646,6 @@
               </w:rPr>
               <w:t>comp</w:t>
             </w:r>
-            <w:proofErr w:type="spellEnd"/>
             <w:r>
               <w:rPr>
                 <w:rFonts w:ascii="Times New Roman" w:hAnsi="Times New Roman" w:cs="Times New Roman"/>
@@ -3082,7 +2679,6 @@
               </w:rPr>
               <w:t xml:space="preserve">COND -&gt; </w:t>
             </w:r>
-            <w:proofErr w:type="spellStart"/>
             <w:r>
               <w:rPr>
                 <w:rFonts w:ascii="Times New Roman" w:hAnsi="Times New Roman" w:cs="Times New Roman"/>
@@ -3092,7 +2688,6 @@
               </w:rPr>
               <w:t>boolstr</w:t>
             </w:r>
-            <w:proofErr w:type="spellEnd"/>
             <w:r>
               <w:rPr>
                 <w:rFonts w:ascii="Times New Roman" w:hAnsi="Times New Roman" w:cs="Times New Roman"/>
@@ -3148,43 +2743,7 @@
                 <w:sz w:val="22"/>
                 <w:szCs w:val="36"/>
               </w:rPr>
-              <w:t xml:space="preserve">ELSE -&gt; else </w:t>
-            </w:r>
-            <w:proofErr w:type="spellStart"/>
-            <w:r>
-              <w:rPr>
-                <w:rFonts w:ascii="Times New Roman" w:hAnsi="Times New Roman" w:cs="Times New Roman"/>
-                <w:sz w:val="22"/>
-                <w:szCs w:val="36"/>
-              </w:rPr>
-              <w:t>lbrace</w:t>
-            </w:r>
-            <w:proofErr w:type="spellEnd"/>
-            <w:r>
-              <w:rPr>
-                <w:rFonts w:ascii="Times New Roman" w:hAnsi="Times New Roman" w:cs="Times New Roman"/>
-                <w:sz w:val="22"/>
-                <w:szCs w:val="36"/>
-              </w:rPr>
-              <w:t xml:space="preserve"> BLOCK </w:t>
-            </w:r>
-            <w:proofErr w:type="spellStart"/>
-            <w:r>
-              <w:rPr>
-                <w:rFonts w:ascii="Times New Roman" w:hAnsi="Times New Roman" w:cs="Times New Roman"/>
-                <w:sz w:val="22"/>
-                <w:szCs w:val="36"/>
-              </w:rPr>
-              <w:t>rbrace</w:t>
-            </w:r>
-            <w:proofErr w:type="spellEnd"/>
-            <w:r>
-              <w:rPr>
-                <w:rFonts w:ascii="Times New Roman" w:hAnsi="Times New Roman" w:cs="Times New Roman"/>
-                <w:sz w:val="22"/>
-                <w:szCs w:val="36"/>
-              </w:rPr>
-              <w:t xml:space="preserve"> </w:t>
+              <w:t xml:space="preserve">ELSE -&gt; else lbrace BLOCK rbrace </w:t>
             </w:r>
           </w:p>
           <w:p>
@@ -3404,31 +2963,7 @@
                 <w:szCs w:val="36"/>
               </w:rPr>
               <w:lastRenderedPageBreak/>
-              <w:t xml:space="preserve">TYPE -&gt; </w:t>
-            </w:r>
-            <w:proofErr w:type="spellStart"/>
-            <w:r>
-              <w:rPr>
-                <w:rFonts w:ascii="Times New Roman" w:hAnsi="Times New Roman" w:cs="Times New Roman"/>
-                <w:b/>
-                <w:bCs/>
-                <w:color w:val="70AD47" w:themeColor="accent6"/>
-                <w:sz w:val="22"/>
-                <w:szCs w:val="36"/>
-              </w:rPr>
-              <w:t>vtype</w:t>
-            </w:r>
-            <w:proofErr w:type="spellEnd"/>
-            <w:r>
-              <w:rPr>
-                <w:rFonts w:ascii="Times New Roman" w:hAnsi="Times New Roman" w:cs="Times New Roman"/>
-                <w:b/>
-                <w:bCs/>
-                <w:color w:val="70AD47" w:themeColor="accent6"/>
-                <w:sz w:val="22"/>
-                <w:szCs w:val="36"/>
-              </w:rPr>
-              <w:t xml:space="preserve"> CODE'</w:t>
+              <w:t>TYPE -&gt; vtype CODE'</w:t>
             </w:r>
           </w:p>
           <w:p>
@@ -3704,20 +3239,8 @@
                 <w:sz w:val="22"/>
                 <w:szCs w:val="36"/>
               </w:rPr>
-              <w:t xml:space="preserve">RHS -&gt; </w:t>
-            </w:r>
-            <w:proofErr w:type="spellStart"/>
-            <w:r>
-              <w:rPr>
-                <w:rFonts w:ascii="Times New Roman" w:hAnsi="Times New Roman" w:cs="Times New Roman"/>
-                <w:b/>
-                <w:bCs/>
-                <w:sz w:val="22"/>
-                <w:szCs w:val="36"/>
-              </w:rPr>
-              <w:t>boolstr</w:t>
-            </w:r>
-            <w:proofErr w:type="spellEnd"/>
+              <w:t>RHS -&gt; boolstr</w:t>
+            </w:r>
           </w:p>
           <w:p>
             <w:pPr>
@@ -3791,10 +3314,18 @@
                 <w:sz w:val="22"/>
                 <w:szCs w:val="36"/>
               </w:rPr>
-              <w:t xml:space="preserve">EXPR' -&gt; </w:t>
-            </w:r>
-            <w:proofErr w:type="spellStart"/>
-            <w:r>
+              <w:t>EXPR' -&gt; addsub TERM EXPR'</w:t>
+            </w:r>
+          </w:p>
+          <w:p>
+            <w:pPr>
+              <w:pStyle w:val="CFG"/>
+              <w:numPr>
+                <w:ilvl w:val="0"/>
+                <w:numId w:val="5"/>
+              </w:numPr>
+              <w:spacing w:line="360" w:lineRule="auto"/>
+              <w:cnfStyle w:val="000000100000" w:firstRow="0" w:lastRow="0" w:firstColumn="0" w:lastColumn="0" w:oddVBand="0" w:evenVBand="0" w:oddHBand="1" w:evenHBand="0" w:firstRowFirstColumn="0" w:firstRowLastColumn="0" w:lastRowFirstColumn="0" w:lastRowLastColumn="0"/>
               <w:rPr>
                 <w:rFonts w:ascii="Times New Roman" w:hAnsi="Times New Roman" w:cs="Times New Roman"/>
                 <w:b/>
@@ -3803,9 +3334,7 @@
                 <w:sz w:val="22"/>
                 <w:szCs w:val="36"/>
               </w:rPr>
-              <w:t>addsub</w:t>
-            </w:r>
-            <w:proofErr w:type="spellEnd"/>
+            </w:pPr>
             <w:r>
               <w:rPr>
                 <w:rFonts w:ascii="Times New Roman" w:hAnsi="Times New Roman" w:cs="Times New Roman"/>
@@ -3815,7 +3344,7 @@
                 <w:sz w:val="22"/>
                 <w:szCs w:val="36"/>
               </w:rPr>
-              <w:t xml:space="preserve"> TERM EXPR'</w:t>
+              <w:t>EXPR' -&gt; ''</w:t>
             </w:r>
           </w:p>
           <w:p>
@@ -3845,7 +3374,7 @@
                 <w:sz w:val="22"/>
                 <w:szCs w:val="36"/>
               </w:rPr>
-              <w:t>EXPR' -&gt; ''</w:t>
+              <w:t>TERM -&gt; FACTOR TERM'</w:t>
             </w:r>
           </w:p>
           <w:p>
@@ -3875,7 +3404,7 @@
                 <w:sz w:val="22"/>
                 <w:szCs w:val="36"/>
               </w:rPr>
-              <w:t>TERM -&gt; FACTOR TERM'</w:t>
+              <w:t>TERM' -&gt; multdiv FACTOR TERM'</w:t>
             </w:r>
           </w:p>
           <w:p>
@@ -3905,10 +3434,18 @@
                 <w:sz w:val="22"/>
                 <w:szCs w:val="36"/>
               </w:rPr>
-              <w:t xml:space="preserve">TERM' -&gt; </w:t>
-            </w:r>
-            <w:proofErr w:type="spellStart"/>
-            <w:r>
+              <w:t>TERM' -&gt; ''</w:t>
+            </w:r>
+          </w:p>
+          <w:p>
+            <w:pPr>
+              <w:pStyle w:val="CFG"/>
+              <w:numPr>
+                <w:ilvl w:val="0"/>
+                <w:numId w:val="5"/>
+              </w:numPr>
+              <w:spacing w:line="360" w:lineRule="auto"/>
+              <w:cnfStyle w:val="000000100000" w:firstRow="0" w:lastRow="0" w:firstColumn="0" w:lastColumn="0" w:oddVBand="0" w:evenVBand="0" w:oddHBand="1" w:evenHBand="0" w:firstRowFirstColumn="0" w:firstRowLastColumn="0" w:lastRowFirstColumn="0" w:lastRowLastColumn="0"/>
               <w:rPr>
                 <w:rFonts w:ascii="Times New Roman" w:hAnsi="Times New Roman" w:cs="Times New Roman"/>
                 <w:b/>
@@ -3917,9 +3454,7 @@
                 <w:sz w:val="22"/>
                 <w:szCs w:val="36"/>
               </w:rPr>
-              <w:t>multdiv</w:t>
-            </w:r>
-            <w:proofErr w:type="spellEnd"/>
+            </w:pPr>
             <w:r>
               <w:rPr>
                 <w:rFonts w:ascii="Times New Roman" w:hAnsi="Times New Roman" w:cs="Times New Roman"/>
@@ -3929,105 +3464,8 @@
                 <w:sz w:val="22"/>
                 <w:szCs w:val="36"/>
               </w:rPr>
-              <w:t xml:space="preserve"> FACTOR TERM'</w:t>
-            </w:r>
-          </w:p>
-          <w:p>
-            <w:pPr>
-              <w:pStyle w:val="CFG"/>
-              <w:numPr>
-                <w:ilvl w:val="0"/>
-                <w:numId w:val="5"/>
-              </w:numPr>
-              <w:spacing w:line="360" w:lineRule="auto"/>
-              <w:cnfStyle w:val="000000100000" w:firstRow="0" w:lastRow="0" w:firstColumn="0" w:lastColumn="0" w:oddVBand="0" w:evenVBand="0" w:oddHBand="1" w:evenHBand="0" w:firstRowFirstColumn="0" w:firstRowLastColumn="0" w:lastRowFirstColumn="0" w:lastRowLastColumn="0"/>
-              <w:rPr>
-                <w:rFonts w:ascii="Times New Roman" w:hAnsi="Times New Roman" w:cs="Times New Roman"/>
-                <w:b/>
-                <w:bCs/>
-                <w:color w:val="70AD47" w:themeColor="accent6"/>
-                <w:sz w:val="22"/>
-                <w:szCs w:val="36"/>
-              </w:rPr>
-            </w:pPr>
-            <w:r>
-              <w:rPr>
-                <w:rFonts w:ascii="Times New Roman" w:hAnsi="Times New Roman" w:cs="Times New Roman"/>
-                <w:b/>
-                <w:bCs/>
-                <w:color w:val="70AD47" w:themeColor="accent6"/>
-                <w:sz w:val="22"/>
-                <w:szCs w:val="36"/>
-              </w:rPr>
-              <w:t>TERM' -&gt; ''</w:t>
-            </w:r>
-          </w:p>
-          <w:p>
-            <w:pPr>
-              <w:pStyle w:val="CFG"/>
-              <w:numPr>
-                <w:ilvl w:val="0"/>
-                <w:numId w:val="5"/>
-              </w:numPr>
-              <w:spacing w:line="360" w:lineRule="auto"/>
-              <w:cnfStyle w:val="000000100000" w:firstRow="0" w:lastRow="0" w:firstColumn="0" w:lastColumn="0" w:oddVBand="0" w:evenVBand="0" w:oddHBand="1" w:evenHBand="0" w:firstRowFirstColumn="0" w:firstRowLastColumn="0" w:lastRowFirstColumn="0" w:lastRowLastColumn="0"/>
-              <w:rPr>
-                <w:rFonts w:ascii="Times New Roman" w:hAnsi="Times New Roman" w:cs="Times New Roman"/>
-                <w:b/>
-                <w:bCs/>
-                <w:color w:val="70AD47" w:themeColor="accent6"/>
-                <w:sz w:val="22"/>
-                <w:szCs w:val="36"/>
-              </w:rPr>
-            </w:pPr>
-            <w:r>
-              <w:rPr>
-                <w:rFonts w:ascii="Times New Roman" w:hAnsi="Times New Roman" w:cs="Times New Roman"/>
-                <w:b/>
-                <w:bCs/>
-                <w:color w:val="70AD47" w:themeColor="accent6"/>
-                <w:sz w:val="22"/>
-                <w:szCs w:val="36"/>
-              </w:rPr>
-              <w:t xml:space="preserve">FACTOR -&gt; </w:t>
-            </w:r>
-            <w:proofErr w:type="spellStart"/>
-            <w:r>
-              <w:rPr>
-                <w:rFonts w:ascii="Times New Roman" w:hAnsi="Times New Roman" w:cs="Times New Roman"/>
-                <w:b/>
-                <w:bCs/>
-                <w:color w:val="70AD47" w:themeColor="accent6"/>
-                <w:sz w:val="22"/>
-                <w:szCs w:val="36"/>
-              </w:rPr>
-              <w:t>lparen</w:t>
-            </w:r>
-            <w:proofErr w:type="spellEnd"/>
-            <w:r>
-              <w:rPr>
-                <w:rFonts w:ascii="Times New Roman" w:hAnsi="Times New Roman" w:cs="Times New Roman"/>
-                <w:b/>
-                <w:bCs/>
-                <w:color w:val="70AD47" w:themeColor="accent6"/>
-                <w:sz w:val="22"/>
-                <w:szCs w:val="36"/>
-              </w:rPr>
-              <w:t xml:space="preserve"> EXPR </w:t>
-            </w:r>
-            <w:proofErr w:type="spellStart"/>
-            <w:r>
-              <w:rPr>
-                <w:rFonts w:ascii="Times New Roman" w:hAnsi="Times New Roman" w:cs="Times New Roman"/>
-                <w:b/>
-                <w:bCs/>
-                <w:color w:val="70AD47" w:themeColor="accent6"/>
-                <w:sz w:val="22"/>
-                <w:szCs w:val="36"/>
-              </w:rPr>
-              <w:t>rparen</w:t>
-            </w:r>
-            <w:proofErr w:type="spellEnd"/>
+              <w:t>FACTOR -&gt; lparen EXPR rparen</w:t>
+            </w:r>
           </w:p>
           <w:p>
             <w:pPr>
@@ -4132,93 +3570,8 @@
                 <w:sz w:val="22"/>
                 <w:szCs w:val="36"/>
               </w:rPr>
-              <w:t xml:space="preserve">FDECL -&gt; id </w:t>
-            </w:r>
-            <w:proofErr w:type="spellStart"/>
-            <w:r>
-              <w:rPr>
-                <w:rFonts w:ascii="Times New Roman" w:hAnsi="Times New Roman" w:cs="Times New Roman"/>
-                <w:b/>
-                <w:bCs/>
-                <w:color w:val="70AD47" w:themeColor="accent6"/>
-                <w:sz w:val="22"/>
-                <w:szCs w:val="36"/>
-              </w:rPr>
-              <w:t>lparen</w:t>
-            </w:r>
-            <w:proofErr w:type="spellEnd"/>
-            <w:r>
-              <w:rPr>
-                <w:rFonts w:ascii="Times New Roman" w:hAnsi="Times New Roman" w:cs="Times New Roman"/>
-                <w:b/>
-                <w:bCs/>
-                <w:color w:val="70AD47" w:themeColor="accent6"/>
-                <w:sz w:val="22"/>
-                <w:szCs w:val="36"/>
-              </w:rPr>
-              <w:t xml:space="preserve"> ARG </w:t>
-            </w:r>
-            <w:proofErr w:type="spellStart"/>
-            <w:r>
-              <w:rPr>
-                <w:rFonts w:ascii="Times New Roman" w:hAnsi="Times New Roman" w:cs="Times New Roman"/>
-                <w:b/>
-                <w:bCs/>
-                <w:color w:val="70AD47" w:themeColor="accent6"/>
-                <w:sz w:val="22"/>
-                <w:szCs w:val="36"/>
-              </w:rPr>
-              <w:t>rparen</w:t>
-            </w:r>
-            <w:proofErr w:type="spellEnd"/>
-            <w:r>
-              <w:rPr>
-                <w:rFonts w:ascii="Times New Roman" w:hAnsi="Times New Roman" w:cs="Times New Roman"/>
-                <w:b/>
-                <w:bCs/>
-                <w:color w:val="70AD47" w:themeColor="accent6"/>
-                <w:sz w:val="22"/>
-                <w:szCs w:val="36"/>
-              </w:rPr>
-              <w:t xml:space="preserve"> </w:t>
-            </w:r>
-            <w:proofErr w:type="spellStart"/>
-            <w:r>
-              <w:rPr>
-                <w:rFonts w:ascii="Times New Roman" w:hAnsi="Times New Roman" w:cs="Times New Roman"/>
-                <w:b/>
-                <w:bCs/>
-                <w:color w:val="70AD47" w:themeColor="accent6"/>
-                <w:sz w:val="22"/>
-                <w:szCs w:val="36"/>
-              </w:rPr>
-              <w:t>lbrace</w:t>
-            </w:r>
-            <w:proofErr w:type="spellEnd"/>
-            <w:r>
-              <w:rPr>
-                <w:rFonts w:ascii="Times New Roman" w:hAnsi="Times New Roman" w:cs="Times New Roman"/>
-                <w:b/>
-                <w:bCs/>
-                <w:color w:val="70AD47" w:themeColor="accent6"/>
-                <w:sz w:val="22"/>
-                <w:szCs w:val="36"/>
-              </w:rPr>
-              <w:t xml:space="preserve"> BLOCK RETURN </w:t>
-            </w:r>
-            <w:proofErr w:type="spellStart"/>
-            <w:r>
-              <w:rPr>
-                <w:rFonts w:ascii="Times New Roman" w:hAnsi="Times New Roman" w:cs="Times New Roman"/>
-                <w:b/>
-                <w:bCs/>
-                <w:color w:val="70AD47" w:themeColor="accent6"/>
-                <w:sz w:val="22"/>
-                <w:szCs w:val="36"/>
-              </w:rPr>
-              <w:t>rbrace</w:t>
-            </w:r>
-            <w:proofErr w:type="spellEnd"/>
+              <w:t>FDECL -&gt; id lparen ARG rparen lbrace BLOCK RETURN rbrace</w:t>
+            </w:r>
           </w:p>
           <w:p>
             <w:pPr>
@@ -4273,29 +3626,7 @@
                 <w:sz w:val="22"/>
                 <w:szCs w:val="36"/>
               </w:rPr>
-              <w:t xml:space="preserve">ARG -&gt; </w:t>
-            </w:r>
-            <w:proofErr w:type="spellStart"/>
-            <w:r>
-              <w:rPr>
-                <w:rFonts w:ascii="Times New Roman" w:hAnsi="Times New Roman" w:cs="Times New Roman"/>
-                <w:b/>
-                <w:bCs/>
-                <w:sz w:val="22"/>
-                <w:szCs w:val="36"/>
-              </w:rPr>
-              <w:t>vtype</w:t>
-            </w:r>
-            <w:proofErr w:type="spellEnd"/>
-            <w:r>
-              <w:rPr>
-                <w:rFonts w:ascii="Times New Roman" w:hAnsi="Times New Roman" w:cs="Times New Roman"/>
-                <w:b/>
-                <w:bCs/>
-                <w:sz w:val="22"/>
-                <w:szCs w:val="36"/>
-              </w:rPr>
-              <w:t xml:space="preserve"> id MOREARGS </w:t>
+              <w:t xml:space="preserve">ARG -&gt; vtype id MOREARGS </w:t>
             </w:r>
           </w:p>
           <w:p>
@@ -4351,29 +3682,7 @@
                 <w:sz w:val="22"/>
                 <w:szCs w:val="36"/>
               </w:rPr>
-              <w:t xml:space="preserve">MOREARGS -&gt; comma </w:t>
-            </w:r>
-            <w:proofErr w:type="spellStart"/>
-            <w:r>
-              <w:rPr>
-                <w:rFonts w:ascii="Times New Roman" w:hAnsi="Times New Roman" w:cs="Times New Roman"/>
-                <w:b/>
-                <w:bCs/>
-                <w:sz w:val="22"/>
-                <w:szCs w:val="36"/>
-              </w:rPr>
-              <w:t>vtype</w:t>
-            </w:r>
-            <w:proofErr w:type="spellEnd"/>
-            <w:r>
-              <w:rPr>
-                <w:rFonts w:ascii="Times New Roman" w:hAnsi="Times New Roman" w:cs="Times New Roman"/>
-                <w:b/>
-                <w:bCs/>
-                <w:sz w:val="22"/>
-                <w:szCs w:val="36"/>
-              </w:rPr>
-              <w:t xml:space="preserve"> id MOREARGS </w:t>
+              <w:t xml:space="preserve">MOREARGS -&gt; comma vtype id MOREARGS </w:t>
             </w:r>
           </w:p>
           <w:p>
@@ -4503,7 +3812,6 @@
               </w:rPr>
               <w:t xml:space="preserve">STMT -&gt; </w:t>
             </w:r>
-            <w:proofErr w:type="spellStart"/>
             <w:r>
               <w:rPr>
                 <w:rFonts w:ascii="Times New Roman" w:hAnsi="Times New Roman" w:cs="Times New Roman"/>
@@ -4513,10 +3821,126 @@
                 <w:sz w:val="22"/>
                 <w:szCs w:val="36"/>
               </w:rPr>
-              <w:t>vtype</w:t>
-            </w:r>
-            <w:proofErr w:type="spellEnd"/>
-            <w:r>
+              <w:t xml:space="preserve">vtype </w:t>
+            </w:r>
+            <w:r>
+              <w:rPr>
+                <w:rFonts w:ascii="Times New Roman" w:hAnsi="Times New Roman" w:cs="Times New Roman"/>
+                <w:b/>
+                <w:bCs/>
+                <w:sz w:val="22"/>
+                <w:szCs w:val="36"/>
+              </w:rPr>
+              <w:t xml:space="preserve">VDECL </w:t>
+            </w:r>
+          </w:p>
+          <w:p>
+            <w:pPr>
+              <w:pStyle w:val="CFG"/>
+              <w:numPr>
+                <w:ilvl w:val="0"/>
+                <w:numId w:val="5"/>
+              </w:numPr>
+              <w:spacing w:line="360" w:lineRule="auto"/>
+              <w:cnfStyle w:val="000000100000" w:firstRow="0" w:lastRow="0" w:firstColumn="0" w:lastColumn="0" w:oddVBand="0" w:evenVBand="0" w:oddHBand="1" w:evenHBand="0" w:firstRowFirstColumn="0" w:firstRowLastColumn="0" w:lastRowFirstColumn="0" w:lastRowLastColumn="0"/>
+              <w:rPr>
+                <w:rFonts w:ascii="Times New Roman" w:hAnsi="Times New Roman" w:cs="Times New Roman"/>
+                <w:b/>
+                <w:bCs/>
+                <w:sz w:val="22"/>
+                <w:szCs w:val="36"/>
+              </w:rPr>
+            </w:pPr>
+            <w:r>
+              <w:rPr>
+                <w:rFonts w:ascii="Times New Roman" w:hAnsi="Times New Roman" w:cs="Times New Roman"/>
+                <w:b/>
+                <w:bCs/>
+                <w:sz w:val="22"/>
+                <w:szCs w:val="36"/>
+              </w:rPr>
+              <w:t>STMT -&gt; ASSIGN semi</w:t>
+            </w:r>
+          </w:p>
+          <w:p>
+            <w:pPr>
+              <w:pStyle w:val="CFG"/>
+              <w:numPr>
+                <w:ilvl w:val="0"/>
+                <w:numId w:val="5"/>
+              </w:numPr>
+              <w:spacing w:line="360" w:lineRule="auto"/>
+              <w:cnfStyle w:val="000000100000" w:firstRow="0" w:lastRow="0" w:firstColumn="0" w:lastColumn="0" w:oddVBand="0" w:evenVBand="0" w:oddHBand="1" w:evenHBand="0" w:firstRowFirstColumn="0" w:firstRowLastColumn="0" w:lastRowFirstColumn="0" w:lastRowLastColumn="0"/>
+              <w:rPr>
+                <w:rFonts w:ascii="Times New Roman" w:hAnsi="Times New Roman" w:cs="Times New Roman"/>
+                <w:b/>
+                <w:bCs/>
+                <w:sz w:val="22"/>
+                <w:szCs w:val="36"/>
+              </w:rPr>
+            </w:pPr>
+            <w:r>
+              <w:rPr>
+                <w:rFonts w:ascii="Times New Roman" w:hAnsi="Times New Roman" w:cs="Times New Roman"/>
+                <w:b/>
+                <w:bCs/>
+                <w:sz w:val="22"/>
+                <w:szCs w:val="36"/>
+              </w:rPr>
+              <w:t>STMT -&gt; if lparen COND rparen lbrace BLOCK rbrace ELSE</w:t>
+            </w:r>
+          </w:p>
+          <w:p>
+            <w:pPr>
+              <w:pStyle w:val="CFG"/>
+              <w:numPr>
+                <w:ilvl w:val="0"/>
+                <w:numId w:val="5"/>
+              </w:numPr>
+              <w:spacing w:line="360" w:lineRule="auto"/>
+              <w:cnfStyle w:val="000000100000" w:firstRow="0" w:lastRow="0" w:firstColumn="0" w:lastColumn="0" w:oddVBand="0" w:evenVBand="0" w:oddHBand="1" w:evenHBand="0" w:firstRowFirstColumn="0" w:firstRowLastColumn="0" w:lastRowFirstColumn="0" w:lastRowLastColumn="0"/>
+              <w:rPr>
+                <w:rFonts w:ascii="Times New Roman" w:hAnsi="Times New Roman" w:cs="Times New Roman"/>
+                <w:b/>
+                <w:bCs/>
+                <w:sz w:val="22"/>
+                <w:szCs w:val="36"/>
+              </w:rPr>
+            </w:pPr>
+            <w:r>
+              <w:rPr>
+                <w:rFonts w:ascii="Times New Roman" w:hAnsi="Times New Roman" w:cs="Times New Roman"/>
+                <w:b/>
+                <w:bCs/>
+                <w:sz w:val="22"/>
+                <w:szCs w:val="36"/>
+              </w:rPr>
+              <w:t>STMT -&gt; while lparen COND rparen lbrace BLOCK rbrace</w:t>
+            </w:r>
+          </w:p>
+          <w:p>
+            <w:pPr>
+              <w:pStyle w:val="CFG"/>
+              <w:spacing w:line="360" w:lineRule="auto"/>
+              <w:cnfStyle w:val="000000100000" w:firstRow="0" w:lastRow="0" w:firstColumn="0" w:lastColumn="0" w:oddVBand="0" w:evenVBand="0" w:oddHBand="1" w:evenHBand="0" w:firstRowFirstColumn="0" w:firstRowLastColumn="0" w:lastRowFirstColumn="0" w:lastRowLastColumn="0"/>
+              <w:rPr>
+                <w:rFonts w:ascii="Times New Roman" w:hAnsi="Times New Roman" w:cs="Times New Roman"/>
+                <w:b/>
+                <w:bCs/>
+                <w:sz w:val="22"/>
+                <w:szCs w:val="36"/>
+              </w:rPr>
+            </w:pPr>
+          </w:p>
+          <w:p>
+            <w:pPr>
+              <w:pStyle w:val="CFG"/>
+              <w:numPr>
+                <w:ilvl w:val="0"/>
+                <w:numId w:val="5"/>
+              </w:numPr>
+              <w:spacing w:line="360" w:lineRule="auto"/>
+              <w:cnfStyle w:val="000000100000" w:firstRow="0" w:lastRow="0" w:firstColumn="0" w:lastColumn="0" w:oddVBand="0" w:evenVBand="0" w:oddHBand="1" w:evenHBand="0" w:firstRowFirstColumn="0" w:firstRowLastColumn="0" w:lastRowFirstColumn="0" w:lastRowLastColumn="0"/>
               <w:rPr>
                 <w:rFonts w:ascii="Times New Roman" w:hAnsi="Times New Roman" w:cs="Times New Roman"/>
                 <w:b/>
@@ -4525,292 +3949,8 @@
                 <w:sz w:val="22"/>
                 <w:szCs w:val="36"/>
               </w:rPr>
-              <w:t xml:space="preserve"> </w:t>
-            </w:r>
-            <w:r>
-              <w:rPr>
-                <w:rFonts w:ascii="Times New Roman" w:hAnsi="Times New Roman" w:cs="Times New Roman"/>
-                <w:b/>
-                <w:bCs/>
-                <w:sz w:val="22"/>
-                <w:szCs w:val="36"/>
-              </w:rPr>
-              <w:t xml:space="preserve">VDECL </w:t>
-            </w:r>
-          </w:p>
-          <w:p>
-            <w:pPr>
-              <w:pStyle w:val="CFG"/>
-              <w:numPr>
-                <w:ilvl w:val="0"/>
-                <w:numId w:val="5"/>
-              </w:numPr>
-              <w:spacing w:line="360" w:lineRule="auto"/>
-              <w:cnfStyle w:val="000000100000" w:firstRow="0" w:lastRow="0" w:firstColumn="0" w:lastColumn="0" w:oddVBand="0" w:evenVBand="0" w:oddHBand="1" w:evenHBand="0" w:firstRowFirstColumn="0" w:firstRowLastColumn="0" w:lastRowFirstColumn="0" w:lastRowLastColumn="0"/>
-              <w:rPr>
-                <w:rFonts w:ascii="Times New Roman" w:hAnsi="Times New Roman" w:cs="Times New Roman"/>
-                <w:b/>
-                <w:bCs/>
-                <w:sz w:val="22"/>
-                <w:szCs w:val="36"/>
-              </w:rPr>
-            </w:pPr>
-            <w:r>
-              <w:rPr>
-                <w:rFonts w:ascii="Times New Roman" w:hAnsi="Times New Roman" w:cs="Times New Roman"/>
-                <w:b/>
-                <w:bCs/>
-                <w:sz w:val="22"/>
-                <w:szCs w:val="36"/>
-              </w:rPr>
-              <w:t>STMT -&gt; ASSIGN semi</w:t>
-            </w:r>
-          </w:p>
-          <w:p>
-            <w:pPr>
-              <w:pStyle w:val="CFG"/>
-              <w:numPr>
-                <w:ilvl w:val="0"/>
-                <w:numId w:val="5"/>
-              </w:numPr>
-              <w:spacing w:line="360" w:lineRule="auto"/>
-              <w:cnfStyle w:val="000000100000" w:firstRow="0" w:lastRow="0" w:firstColumn="0" w:lastColumn="0" w:oddVBand="0" w:evenVBand="0" w:oddHBand="1" w:evenHBand="0" w:firstRowFirstColumn="0" w:firstRowLastColumn="0" w:lastRowFirstColumn="0" w:lastRowLastColumn="0"/>
-              <w:rPr>
-                <w:rFonts w:ascii="Times New Roman" w:hAnsi="Times New Roman" w:cs="Times New Roman"/>
-                <w:b/>
-                <w:bCs/>
-                <w:sz w:val="22"/>
-                <w:szCs w:val="36"/>
-              </w:rPr>
-            </w:pPr>
-            <w:r>
-              <w:rPr>
-                <w:rFonts w:ascii="Times New Roman" w:hAnsi="Times New Roman" w:cs="Times New Roman"/>
-                <w:b/>
-                <w:bCs/>
-                <w:sz w:val="22"/>
-                <w:szCs w:val="36"/>
-              </w:rPr>
-              <w:t xml:space="preserve">STMT -&gt; if </w:t>
-            </w:r>
-            <w:proofErr w:type="spellStart"/>
-            <w:r>
-              <w:rPr>
-                <w:rFonts w:ascii="Times New Roman" w:hAnsi="Times New Roman" w:cs="Times New Roman"/>
-                <w:b/>
-                <w:bCs/>
-                <w:sz w:val="22"/>
-                <w:szCs w:val="36"/>
-              </w:rPr>
-              <w:t>lparen</w:t>
-            </w:r>
-            <w:proofErr w:type="spellEnd"/>
-            <w:r>
-              <w:rPr>
-                <w:rFonts w:ascii="Times New Roman" w:hAnsi="Times New Roman" w:cs="Times New Roman"/>
-                <w:b/>
-                <w:bCs/>
-                <w:sz w:val="22"/>
-                <w:szCs w:val="36"/>
-              </w:rPr>
-              <w:t xml:space="preserve"> COND </w:t>
-            </w:r>
-            <w:proofErr w:type="spellStart"/>
-            <w:r>
-              <w:rPr>
-                <w:rFonts w:ascii="Times New Roman" w:hAnsi="Times New Roman" w:cs="Times New Roman"/>
-                <w:b/>
-                <w:bCs/>
-                <w:sz w:val="22"/>
-                <w:szCs w:val="36"/>
-              </w:rPr>
-              <w:t>rparen</w:t>
-            </w:r>
-            <w:proofErr w:type="spellEnd"/>
-            <w:r>
-              <w:rPr>
-                <w:rFonts w:ascii="Times New Roman" w:hAnsi="Times New Roman" w:cs="Times New Roman"/>
-                <w:b/>
-                <w:bCs/>
-                <w:sz w:val="22"/>
-                <w:szCs w:val="36"/>
-              </w:rPr>
-              <w:t xml:space="preserve"> </w:t>
-            </w:r>
-            <w:proofErr w:type="spellStart"/>
-            <w:r>
-              <w:rPr>
-                <w:rFonts w:ascii="Times New Roman" w:hAnsi="Times New Roman" w:cs="Times New Roman"/>
-                <w:b/>
-                <w:bCs/>
-                <w:sz w:val="22"/>
-                <w:szCs w:val="36"/>
-              </w:rPr>
-              <w:t>lbrace</w:t>
-            </w:r>
-            <w:proofErr w:type="spellEnd"/>
-            <w:r>
-              <w:rPr>
-                <w:rFonts w:ascii="Times New Roman" w:hAnsi="Times New Roman" w:cs="Times New Roman"/>
-                <w:b/>
-                <w:bCs/>
-                <w:sz w:val="22"/>
-                <w:szCs w:val="36"/>
-              </w:rPr>
-              <w:t xml:space="preserve"> BLOCK </w:t>
-            </w:r>
-            <w:proofErr w:type="spellStart"/>
-            <w:r>
-              <w:rPr>
-                <w:rFonts w:ascii="Times New Roman" w:hAnsi="Times New Roman" w:cs="Times New Roman"/>
-                <w:b/>
-                <w:bCs/>
-                <w:sz w:val="22"/>
-                <w:szCs w:val="36"/>
-              </w:rPr>
-              <w:t>rbrace</w:t>
-            </w:r>
-            <w:proofErr w:type="spellEnd"/>
-            <w:r>
-              <w:rPr>
-                <w:rFonts w:ascii="Times New Roman" w:hAnsi="Times New Roman" w:cs="Times New Roman"/>
-                <w:b/>
-                <w:bCs/>
-                <w:sz w:val="22"/>
-                <w:szCs w:val="36"/>
-              </w:rPr>
-              <w:t xml:space="preserve"> ELSE</w:t>
-            </w:r>
-          </w:p>
-          <w:p>
-            <w:pPr>
-              <w:pStyle w:val="CFG"/>
-              <w:numPr>
-                <w:ilvl w:val="0"/>
-                <w:numId w:val="5"/>
-              </w:numPr>
-              <w:spacing w:line="360" w:lineRule="auto"/>
-              <w:cnfStyle w:val="000000100000" w:firstRow="0" w:lastRow="0" w:firstColumn="0" w:lastColumn="0" w:oddVBand="0" w:evenVBand="0" w:oddHBand="1" w:evenHBand="0" w:firstRowFirstColumn="0" w:firstRowLastColumn="0" w:lastRowFirstColumn="0" w:lastRowLastColumn="0"/>
-              <w:rPr>
-                <w:rFonts w:ascii="Times New Roman" w:hAnsi="Times New Roman" w:cs="Times New Roman"/>
-                <w:b/>
-                <w:bCs/>
-                <w:sz w:val="22"/>
-                <w:szCs w:val="36"/>
-              </w:rPr>
-            </w:pPr>
-            <w:r>
-              <w:rPr>
-                <w:rFonts w:ascii="Times New Roman" w:hAnsi="Times New Roman" w:cs="Times New Roman"/>
-                <w:b/>
-                <w:bCs/>
-                <w:sz w:val="22"/>
-                <w:szCs w:val="36"/>
-              </w:rPr>
-              <w:t xml:space="preserve">STMT -&gt; while </w:t>
-            </w:r>
-            <w:proofErr w:type="spellStart"/>
-            <w:r>
-              <w:rPr>
-                <w:rFonts w:ascii="Times New Roman" w:hAnsi="Times New Roman" w:cs="Times New Roman"/>
-                <w:b/>
-                <w:bCs/>
-                <w:sz w:val="22"/>
-                <w:szCs w:val="36"/>
-              </w:rPr>
-              <w:t>lparen</w:t>
-            </w:r>
-            <w:proofErr w:type="spellEnd"/>
-            <w:r>
-              <w:rPr>
-                <w:rFonts w:ascii="Times New Roman" w:hAnsi="Times New Roman" w:cs="Times New Roman"/>
-                <w:b/>
-                <w:bCs/>
-                <w:sz w:val="22"/>
-                <w:szCs w:val="36"/>
-              </w:rPr>
-              <w:t xml:space="preserve"> COND </w:t>
-            </w:r>
-            <w:proofErr w:type="spellStart"/>
-            <w:r>
-              <w:rPr>
-                <w:rFonts w:ascii="Times New Roman" w:hAnsi="Times New Roman" w:cs="Times New Roman"/>
-                <w:b/>
-                <w:bCs/>
-                <w:sz w:val="22"/>
-                <w:szCs w:val="36"/>
-              </w:rPr>
-              <w:t>rparen</w:t>
-            </w:r>
-            <w:proofErr w:type="spellEnd"/>
-            <w:r>
-              <w:rPr>
-                <w:rFonts w:ascii="Times New Roman" w:hAnsi="Times New Roman" w:cs="Times New Roman"/>
-                <w:b/>
-                <w:bCs/>
-                <w:sz w:val="22"/>
-                <w:szCs w:val="36"/>
-              </w:rPr>
-              <w:t xml:space="preserve"> </w:t>
-            </w:r>
-            <w:proofErr w:type="spellStart"/>
-            <w:r>
-              <w:rPr>
-                <w:rFonts w:ascii="Times New Roman" w:hAnsi="Times New Roman" w:cs="Times New Roman"/>
-                <w:b/>
-                <w:bCs/>
-                <w:sz w:val="22"/>
-                <w:szCs w:val="36"/>
-              </w:rPr>
-              <w:t>lbrace</w:t>
-            </w:r>
-            <w:proofErr w:type="spellEnd"/>
-            <w:r>
-              <w:rPr>
-                <w:rFonts w:ascii="Times New Roman" w:hAnsi="Times New Roman" w:cs="Times New Roman"/>
-                <w:b/>
-                <w:bCs/>
-                <w:sz w:val="22"/>
-                <w:szCs w:val="36"/>
-              </w:rPr>
-              <w:t xml:space="preserve"> BLOCK </w:t>
-            </w:r>
-            <w:proofErr w:type="spellStart"/>
-            <w:r>
-              <w:rPr>
-                <w:rFonts w:ascii="Times New Roman" w:hAnsi="Times New Roman" w:cs="Times New Roman"/>
-                <w:b/>
-                <w:bCs/>
-                <w:sz w:val="22"/>
-                <w:szCs w:val="36"/>
-              </w:rPr>
-              <w:t>rbrace</w:t>
-            </w:r>
-            <w:proofErr w:type="spellEnd"/>
-          </w:p>
-          <w:p>
-            <w:pPr>
-              <w:pStyle w:val="CFG"/>
-              <w:spacing w:line="360" w:lineRule="auto"/>
-              <w:cnfStyle w:val="000000100000" w:firstRow="0" w:lastRow="0" w:firstColumn="0" w:lastColumn="0" w:oddVBand="0" w:evenVBand="0" w:oddHBand="1" w:evenHBand="0" w:firstRowFirstColumn="0" w:firstRowLastColumn="0" w:lastRowFirstColumn="0" w:lastRowLastColumn="0"/>
-              <w:rPr>
-                <w:rFonts w:ascii="Times New Roman" w:hAnsi="Times New Roman" w:cs="Times New Roman"/>
-                <w:b/>
-                <w:bCs/>
-                <w:sz w:val="22"/>
-                <w:szCs w:val="36"/>
-              </w:rPr>
-            </w:pPr>
-          </w:p>
-          <w:p>
-            <w:pPr>
-              <w:pStyle w:val="CFG"/>
-              <w:numPr>
-                <w:ilvl w:val="0"/>
-                <w:numId w:val="5"/>
-              </w:numPr>
-              <w:spacing w:line="360" w:lineRule="auto"/>
-              <w:cnfStyle w:val="000000100000" w:firstRow="0" w:lastRow="0" w:firstColumn="0" w:lastColumn="0" w:oddVBand="0" w:evenVBand="0" w:oddHBand="1" w:evenHBand="0" w:firstRowFirstColumn="0" w:firstRowLastColumn="0" w:lastRowFirstColumn="0" w:lastRowLastColumn="0"/>
+            </w:pPr>
+            <w:r>
               <w:rPr>
                 <w:rFonts w:ascii="Times New Roman" w:hAnsi="Times New Roman" w:cs="Times New Roman"/>
                 <w:b/>
@@ -4819,41 +3959,7 @@
                 <w:sz w:val="22"/>
                 <w:szCs w:val="36"/>
               </w:rPr>
-            </w:pPr>
-            <w:r>
-              <w:rPr>
-                <w:rFonts w:ascii="Times New Roman" w:hAnsi="Times New Roman" w:cs="Times New Roman"/>
-                <w:b/>
-                <w:bCs/>
-                <w:color w:val="70AD47" w:themeColor="accent6"/>
-                <w:sz w:val="22"/>
-                <w:szCs w:val="36"/>
-              </w:rPr>
-              <w:t xml:space="preserve">COND -&gt; </w:t>
-            </w:r>
-            <w:proofErr w:type="spellStart"/>
-            <w:r>
-              <w:rPr>
-                <w:rFonts w:ascii="Times New Roman" w:hAnsi="Times New Roman" w:cs="Times New Roman"/>
-                <w:b/>
-                <w:bCs/>
-                <w:color w:val="70AD47" w:themeColor="accent6"/>
-                <w:sz w:val="22"/>
-                <w:szCs w:val="36"/>
-              </w:rPr>
-              <w:t>boolstr</w:t>
-            </w:r>
-            <w:proofErr w:type="spellEnd"/>
-            <w:r>
-              <w:rPr>
-                <w:rFonts w:ascii="Times New Roman" w:hAnsi="Times New Roman" w:cs="Times New Roman"/>
-                <w:b/>
-                <w:bCs/>
-                <w:color w:val="70AD47" w:themeColor="accent6"/>
-                <w:sz w:val="22"/>
-                <w:szCs w:val="36"/>
-              </w:rPr>
-              <w:t xml:space="preserve"> COND'</w:t>
+              <w:t>COND -&gt; boolstr COND'</w:t>
             </w:r>
           </w:p>
           <w:p>
@@ -4956,51 +4062,7 @@
                 <w:sz w:val="22"/>
                 <w:szCs w:val="36"/>
               </w:rPr>
-              <w:t xml:space="preserve">ELSE -&gt; else </w:t>
-            </w:r>
-            <w:proofErr w:type="spellStart"/>
-            <w:r>
-              <w:rPr>
-                <w:rFonts w:ascii="Times New Roman" w:hAnsi="Times New Roman" w:cs="Times New Roman"/>
-                <w:b/>
-                <w:bCs/>
-                <w:sz w:val="22"/>
-                <w:szCs w:val="36"/>
-              </w:rPr>
-              <w:t>lbrace</w:t>
-            </w:r>
-            <w:proofErr w:type="spellEnd"/>
-            <w:r>
-              <w:rPr>
-                <w:rFonts w:ascii="Times New Roman" w:hAnsi="Times New Roman" w:cs="Times New Roman"/>
-                <w:b/>
-                <w:bCs/>
-                <w:sz w:val="22"/>
-                <w:szCs w:val="36"/>
-              </w:rPr>
-              <w:t xml:space="preserve"> BLOCK </w:t>
-            </w:r>
-            <w:proofErr w:type="spellStart"/>
-            <w:r>
-              <w:rPr>
-                <w:rFonts w:ascii="Times New Roman" w:hAnsi="Times New Roman" w:cs="Times New Roman"/>
-                <w:b/>
-                <w:bCs/>
-                <w:sz w:val="22"/>
-                <w:szCs w:val="36"/>
-              </w:rPr>
-              <w:t>rbrace</w:t>
-            </w:r>
-            <w:proofErr w:type="spellEnd"/>
-            <w:r>
-              <w:rPr>
-                <w:rFonts w:ascii="Times New Roman" w:hAnsi="Times New Roman" w:cs="Times New Roman"/>
-                <w:b/>
-                <w:bCs/>
-                <w:sz w:val="22"/>
-                <w:szCs w:val="36"/>
-              </w:rPr>
-              <w:t xml:space="preserve"> </w:t>
+              <w:t xml:space="preserve">ELSE -&gt; else lbrace BLOCK rbrace </w:t>
             </w:r>
           </w:p>
           <w:p>
@@ -5171,7 +4233,7 @@
           <w:sz w:val="22"/>
           <w:szCs w:val="36"/>
         </w:rPr>
-        <w:t>For the elimination of these described ambiguity we had to change the derivation rules 1 - 9, 23 and 30</w:t>
+        <w:t xml:space="preserve">For the elimination of these described ambiguity we had to change the derivation rules 1 </w:t>
       </w:r>
       <w:r>
         <w:rPr>
@@ -5179,7 +4241,7 @@
           <w:sz w:val="22"/>
           <w:szCs w:val="36"/>
         </w:rPr>
-        <w:t xml:space="preserve"> in our non-ambiguous CFG</w:t>
+        <w:t>–</w:t>
       </w:r>
       <w:r>
         <w:rPr>
@@ -5187,7 +4249,55 @@
           <w:sz w:val="22"/>
           <w:szCs w:val="36"/>
         </w:rPr>
+        <w:t xml:space="preserve"> 9</w:t>
+      </w:r>
+      <w:r>
+        <w:rPr>
+          <w:rFonts w:ascii="Times New Roman" w:hAnsi="Times New Roman" w:cs="Times New Roman"/>
+          <w:sz w:val="22"/>
+          <w:szCs w:val="36"/>
+        </w:rPr>
+        <w:t xml:space="preserve"> and </w:t>
+      </w:r>
+      <w:r>
+        <w:rPr>
+          <w:rFonts w:ascii="Times New Roman" w:hAnsi="Times New Roman" w:cs="Times New Roman"/>
+          <w:sz w:val="22"/>
+          <w:szCs w:val="36"/>
+        </w:rPr>
+        <w:t>23</w:t>
+      </w:r>
+      <w:r>
+        <w:rPr>
+          <w:rFonts w:ascii="Times New Roman" w:hAnsi="Times New Roman" w:cs="Times New Roman"/>
+          <w:sz w:val="22"/>
+          <w:szCs w:val="36"/>
+        </w:rPr>
+        <w:t xml:space="preserve"> </w:t>
+      </w:r>
+      <w:r>
+        <w:rPr>
+          <w:rFonts w:ascii="Times New Roman" w:hAnsi="Times New Roman" w:cs="Times New Roman"/>
+          <w:sz w:val="22"/>
+          <w:szCs w:val="36"/>
+        </w:rPr>
+        <w:t>in our non-ambiguous CFG</w:t>
+      </w:r>
+      <w:r>
+        <w:rPr>
+          <w:rFonts w:ascii="Times New Roman" w:hAnsi="Times New Roman" w:cs="Times New Roman"/>
+          <w:sz w:val="22"/>
+          <w:szCs w:val="36"/>
+        </w:rPr>
         <w:t>.</w:t>
+      </w:r>
+      <w:r>
+        <w:rPr>
+          <w:rFonts w:ascii="Times New Roman" w:hAnsi="Times New Roman" w:cs="Times New Roman"/>
+          <w:sz w:val="22"/>
+          <w:szCs w:val="36"/>
+        </w:rPr>
+        <w:t xml:space="preserve"> Due to the removement of the common prefix vtype in the derivation rules 4 and 5 of our given CFG, we had to add the terminal vtype in the derivation 30 of our non ambiguous CFG, otherwise variable declaration in a function statement would have always started with the non terminal id.</w:t>
       </w:r>
     </w:p>
     <w:p>
@@ -5238,7 +4348,7 @@
           <w:sz w:val="22"/>
           <w:szCs w:val="36"/>
         </w:rPr>
-        <w:t xml:space="preserve">11 – 15. In order to make these derivations non-ambiguous we had eliminate left recursion using right recursion and apply left factoring. After applying these steps we got all the derivations rules from </w:t>
+        <w:t xml:space="preserve">11 – 15. In order to make these derivations non-ambiguous we had eliminate left recursion using right recursion and apply left factoring. After applying these steps we got all the derivations rules </w:t>
       </w:r>
       <w:r>
         <w:rPr>
@@ -5246,7 +4356,7 @@
           <w:sz w:val="22"/>
           <w:szCs w:val="36"/>
         </w:rPr>
-        <w:t xml:space="preserve">in the non-ambiguous CFG </w:t>
+        <w:t>in the non-ambiguous CFG</w:t>
       </w:r>
       <w:r>
         <w:rPr>
@@ -5254,7 +4364,7 @@
           <w:sz w:val="22"/>
           <w:szCs w:val="36"/>
         </w:rPr>
-        <w:t>14 – 22.</w:t>
+        <w:t xml:space="preserve"> from</w:t>
       </w:r>
       <w:r>
         <w:rPr>
@@ -5262,6 +4372,22 @@
           <w:sz w:val="22"/>
           <w:szCs w:val="36"/>
         </w:rPr>
+        <w:t xml:space="preserve"> </w:t>
+      </w:r>
+      <w:r>
+        <w:rPr>
+          <w:rFonts w:ascii="Times New Roman" w:hAnsi="Times New Roman" w:cs="Times New Roman"/>
+          <w:sz w:val="22"/>
+          <w:szCs w:val="36"/>
+        </w:rPr>
+        <w:t>14 – 22.</w:t>
+      </w:r>
+      <w:r>
+        <w:rPr>
+          <w:rFonts w:ascii="Times New Roman" w:hAnsi="Times New Roman" w:cs="Times New Roman"/>
+          <w:sz w:val="22"/>
+          <w:szCs w:val="36"/>
+        </w:rPr>
         <w:br/>
         <w:t xml:space="preserve"> The last ambiguous part of our given CFG concerned all derivation rules of the non-terminal COND. Here we had the problem of left recursion</w:t>
       </w:r>
@@ -5279,7 +4405,7 @@
           <w:sz w:val="22"/>
           <w:szCs w:val="36"/>
         </w:rPr>
-        <w:t>. After eliminating the left recursion using again right recursion we have changed the derivations rules 34 – 36</w:t>
+        <w:t xml:space="preserve">. </w:t>
       </w:r>
       <w:r>
         <w:rPr>
@@ -5287,7 +4413,8 @@
           <w:sz w:val="22"/>
           <w:szCs w:val="36"/>
         </w:rPr>
-        <w:t xml:space="preserve"> in the non-ambiguous CFG</w:t>
+        <w:lastRenderedPageBreak/>
+        <w:t>After eliminating the left recursion using again right recursion we have changed the derivations rules 34 – 36</w:t>
       </w:r>
       <w:r>
         <w:rPr>
@@ -5295,6 +4422,14 @@
           <w:sz w:val="22"/>
           <w:szCs w:val="36"/>
         </w:rPr>
+        <w:t xml:space="preserve"> in the non-ambiguous CFG</w:t>
+      </w:r>
+      <w:r>
+        <w:rPr>
+          <w:rFonts w:ascii="Times New Roman" w:hAnsi="Times New Roman" w:cs="Times New Roman"/>
+          <w:sz w:val="22"/>
+          <w:szCs w:val="36"/>
+        </w:rPr>
         <w:t xml:space="preserve">. </w:t>
       </w:r>
     </w:p>
@@ -5326,7 +4461,7 @@
           <w:lang w:val="en-GB"/>
         </w:rPr>
       </w:pPr>
-      <w:bookmarkStart w:id="2" w:name="_Toc168763355"/>
+      <w:bookmarkStart w:id="2" w:name="_Toc168772252"/>
       <w:r>
         <w:rPr>
           <w:rFonts w:ascii="Times New Roman" w:hAnsi="Times New Roman" w:cs="Times New Roman"/>
@@ -5346,7 +4481,7 @@
           <w:lang w:val="en-GB"/>
         </w:rPr>
       </w:pPr>
-      <w:bookmarkStart w:id="3" w:name="_Toc168763356"/>
+      <w:bookmarkStart w:id="3" w:name="_Toc168772253"/>
       <w:r>
         <w:rPr>
           <w:rFonts w:ascii="Times New Roman" w:hAnsi="Times New Roman" w:cs="Times New Roman"/>
@@ -5389,10 +4524,10 @@
             <v:path o:extrusionok="f" gradientshapeok="t" o:connecttype="rect"/>
             <o:lock v:ext="edit" aspectratio="t"/>
           </v:shapetype>
-          <v:shape id="_x0000_i1025" type="#_x0000_t75" style="width:498.6pt;height:564pt" o:ole="">
+          <v:shape id="_x0000_i1025" type="#_x0000_t75" style="width:498.65pt;height:564pt" o:ole="">
             <v:imagedata r:id="rId6" o:title=""/>
           </v:shape>
-          <o:OLEObject Type="Embed" ProgID="Excel.Sheet.12" ShapeID="_x0000_i1025" DrawAspect="Content" ObjectID="_1779378757" r:id="rId7"/>
+          <o:OLEObject Type="Embed" ProgID="Excel.Sheet.12" ShapeID="_x0000_i1025" DrawAspect="Content" ObjectID="_1779385522" r:id="rId7"/>
         </w:object>
       </w:r>
     </w:p>
@@ -5405,7 +4540,7 @@
           <w:lang w:val="en-GB"/>
         </w:rPr>
       </w:pPr>
-      <w:bookmarkStart w:id="4" w:name="_Toc168763357"/>
+      <w:bookmarkStart w:id="4" w:name="_Toc168772254"/>
       <w:r>
         <w:rPr>
           <w:rFonts w:ascii="Times New Roman" w:hAnsi="Times New Roman" w:cs="Times New Roman"/>
@@ -5430,10 +4565,10 @@
           <w:lang w:val="en-GB"/>
         </w:rPr>
         <w:object w:dxaOrig="22102" w:dyaOrig="25012" w14:anchorId="7629F3FB">
-          <v:shape id="_x0000_i1026" type="#_x0000_t75" style="width:498.6pt;height:564pt" o:ole="">
+          <v:shape id="_x0000_i1026" type="#_x0000_t75" style="width:498.65pt;height:564pt" o:ole="">
             <v:imagedata r:id="rId8" o:title=""/>
           </v:shape>
-          <o:OLEObject Type="Embed" ProgID="Excel.Sheet.12" ShapeID="_x0000_i1026" DrawAspect="Content" ObjectID="_1779378758" r:id="rId9"/>
+          <o:OLEObject Type="Embed" ProgID="Excel.Sheet.12" ShapeID="_x0000_i1026" DrawAspect="Content" ObjectID="_1779385523" r:id="rId9"/>
         </w:object>
       </w:r>
     </w:p>
@@ -5462,7 +4597,7 @@
           <w:lang w:val="en-GB"/>
         </w:rPr>
       </w:pPr>
-      <w:bookmarkStart w:id="5" w:name="_Toc168763358"/>
+      <w:bookmarkStart w:id="5" w:name="_Toc168772255"/>
       <w:r>
         <w:rPr>
           <w:rFonts w:ascii="Times New Roman" w:hAnsi="Times New Roman" w:cs="Times New Roman"/>
@@ -5486,23 +4621,7 @@
           <w:rFonts w:ascii="Times New Roman" w:hAnsi="Times New Roman" w:cs="Times New Roman"/>
           <w:lang w:val="en-GB"/>
         </w:rPr>
-        <w:t>We implemented our SLR parser in python. To execute Python3 must be installed and can be executed by the following command: “python syntax_analyzer.py &lt;</w:t>
-      </w:r>
-      <w:proofErr w:type="spellStart"/>
-      <w:r>
-        <w:rPr>
-          <w:rFonts w:ascii="Times New Roman" w:hAnsi="Times New Roman" w:cs="Times New Roman"/>
-          <w:lang w:val="en-GB"/>
-        </w:rPr>
-        <w:t>path_of_inputfile</w:t>
-      </w:r>
-      <w:proofErr w:type="spellEnd"/>
-      <w:r>
-        <w:rPr>
-          <w:rFonts w:ascii="Times New Roman" w:hAnsi="Times New Roman" w:cs="Times New Roman"/>
-          <w:lang w:val="en-GB"/>
-        </w:rPr>
-        <w:t>&gt;”. The input file has to be .txt file containing tokens defined in the Grammar. After the execution either an error message - describing the error - or a parse tree will be printed. The implementation generally follows the idea presented in the script “Syntax Analyzer Part: 5”.</w:t>
+        <w:t>We implemented our SLR parser in python. To execute Python3 must be installed and can be executed by the following command: “python syntax_analyzer.py &lt;path_of_inputfile&gt;”. The input file has to be .txt file containing tokens defined in the Grammar. After the execution either an error message - describing the error - or a parse tree will be printed. The implementation generally follows the idea presented in the script “Syntax Analyzer Part: 5”.</w:t>
       </w:r>
     </w:p>
     <w:p>
@@ -5514,7 +4633,7 @@
           <w:lang w:val="en-GB"/>
         </w:rPr>
       </w:pPr>
-      <w:bookmarkStart w:id="6" w:name="_Toc168763359"/>
+      <w:bookmarkStart w:id="6" w:name="_Toc168772256"/>
       <w:r>
         <w:rPr>
           <w:rFonts w:ascii="Times New Roman" w:hAnsi="Times New Roman" w:cs="Times New Roman"/>
@@ -5535,35 +4654,7 @@
         <w:rPr>
           <w:rFonts w:ascii="Times New Roman" w:hAnsi="Times New Roman" w:cs="Times New Roman"/>
         </w:rPr>
-        <w:t xml:space="preserve">To represent the SLR parsing table we used dictionaries in python, and we have a dictionary for the actions of the parsing table and a separate dictionary for the </w:t>
-      </w:r>
-      <w:proofErr w:type="spellStart"/>
-      <w:r>
-        <w:rPr>
-          <w:rFonts w:ascii="Times New Roman" w:hAnsi="Times New Roman" w:cs="Times New Roman"/>
-        </w:rPr>
-        <w:t>goto</w:t>
-      </w:r>
-      <w:proofErr w:type="spellEnd"/>
-      <w:r>
-        <w:rPr>
-          <w:rFonts w:ascii="Times New Roman" w:hAnsi="Times New Roman" w:cs="Times New Roman"/>
-        </w:rPr>
-        <w:t>-statements of the parsing table. The key in these dictionaries is always the current state and therefore each row of the parsing table has its own entry in the dictionary. The value for each key is another dictionary for which the terminals/non-terminals are the key with the corresponding action/</w:t>
-      </w:r>
-      <w:proofErr w:type="spellStart"/>
-      <w:r>
-        <w:rPr>
-          <w:rFonts w:ascii="Times New Roman" w:hAnsi="Times New Roman" w:cs="Times New Roman"/>
-        </w:rPr>
-        <w:t>goto</w:t>
-      </w:r>
-      <w:proofErr w:type="spellEnd"/>
-      <w:r>
-        <w:rPr>
-          <w:rFonts w:ascii="Times New Roman" w:hAnsi="Times New Roman" w:cs="Times New Roman"/>
-        </w:rPr>
-        <w:t xml:space="preserve">-statement as value. Additionally, we have a third dictionary in which we store each derivation mapped to its corresponding number in the SLR parsing table. For readability purposes we put the dictionaries in a separate python-file called “ruleset.py” and we import the dictionaries in “syntax_analyzer.py”. </w:t>
+        <w:t xml:space="preserve">To represent the SLR parsing table we used dictionaries in python, and we have a dictionary for the actions of the parsing table and a separate dictionary for the goto-statements of the parsing table. The key in these dictionaries is always the current state and therefore each row of the parsing table has its own entry in the dictionary. The value for each key is another dictionary for which the terminals/non-terminals are the key with the corresponding action/goto-statement as value. Additionally, we have a third dictionary in which we store each derivation mapped to its corresponding number in the SLR parsing table. For readability purposes we put the dictionaries in a separate python-file called “ruleset.py” and we import the dictionaries in “syntax_analyzer.py”. </w:t>
       </w:r>
     </w:p>
     <w:p>
@@ -5592,63 +4683,7 @@
         <w:rPr>
           <w:rFonts w:ascii="Times New Roman" w:hAnsi="Times New Roman" w:cs="Times New Roman"/>
         </w:rPr>
-        <w:t>For the parse tree we also implemented a tree class in the file “tree.py”. Each node has a data attribute to store the data of the node itself and a children attribute which is just a list to store the children’s node. To add a child to the node we have two methods called “</w:t>
-      </w:r>
-      <w:proofErr w:type="spellStart"/>
-      <w:r>
-        <w:rPr>
-          <w:rFonts w:ascii="Times New Roman" w:hAnsi="Times New Roman" w:cs="Times New Roman"/>
-        </w:rPr>
-        <w:t>add_child</w:t>
-      </w:r>
-      <w:proofErr w:type="spellEnd"/>
-      <w:r>
-        <w:rPr>
-          <w:rFonts w:ascii="Times New Roman" w:hAnsi="Times New Roman" w:cs="Times New Roman"/>
-        </w:rPr>
-        <w:t>” and “</w:t>
-      </w:r>
-      <w:proofErr w:type="spellStart"/>
-      <w:r>
-        <w:rPr>
-          <w:rFonts w:ascii="Times New Roman" w:hAnsi="Times New Roman" w:cs="Times New Roman"/>
-        </w:rPr>
-        <w:t>add_child_at</w:t>
-      </w:r>
-      <w:proofErr w:type="spellEnd"/>
-      <w:r>
-        <w:rPr>
-          <w:rFonts w:ascii="Times New Roman" w:hAnsi="Times New Roman" w:cs="Times New Roman"/>
-        </w:rPr>
-        <w:t>”. In these the given node will just be stored in the children list at the end or for the specified index. We also added straightforward get methods to obtain the data of the node or the list of children and a “</w:t>
-      </w:r>
-      <w:proofErr w:type="spellStart"/>
-      <w:r>
-        <w:rPr>
-          <w:rFonts w:ascii="Times New Roman" w:hAnsi="Times New Roman" w:cs="Times New Roman"/>
-        </w:rPr>
-        <w:t>remove_child</w:t>
-      </w:r>
-      <w:proofErr w:type="spellEnd"/>
-      <w:r>
-        <w:rPr>
-          <w:rFonts w:ascii="Times New Roman" w:hAnsi="Times New Roman" w:cs="Times New Roman"/>
-        </w:rPr>
-        <w:t>” method to remove a child from the children list. Finally, we implemented a method called “</w:t>
-      </w:r>
-      <w:proofErr w:type="spellStart"/>
-      <w:r>
-        <w:rPr>
-          <w:rFonts w:ascii="Times New Roman" w:hAnsi="Times New Roman" w:cs="Times New Roman"/>
-        </w:rPr>
-        <w:t>print_tree</w:t>
-      </w:r>
-      <w:proofErr w:type="spellEnd"/>
-      <w:r>
-        <w:rPr>
-          <w:rFonts w:ascii="Times New Roman" w:hAnsi="Times New Roman" w:cs="Times New Roman"/>
-        </w:rPr>
-        <w:t>” which prints first the data of the given node and then recursively the data of the children and we just followed the implementation of a pre-order traversal. We also added additional indents for every recursive call and vertical lines for a nicer looking print in the console.</w:t>
+        <w:t>For the parse tree we also implemented a tree class in the file “tree.py”. Each node has a data attribute to store the data of the node itself and a children attribute which is just a list to store the children’s node. To add a child to the node we have two methods called “add_child” and “add_child_at”. In these the given node will just be stored in the children list at the end or for the specified index. We also added straightforward get methods to obtain the data of the node or the list of children and a “remove_child” method to remove a child from the children list. Finally, we implemented a method called “print_tree” which prints first the data of the given node and then recursively the data of the children and we just followed the implementation of a pre-order traversal. We also added additional indents for every recursive call and vertical lines for a nicer looking print in the console.</w:t>
       </w:r>
     </w:p>
     <w:p>
@@ -5660,7 +4695,7 @@
           <w:lang w:val="en-GB"/>
         </w:rPr>
       </w:pPr>
-      <w:bookmarkStart w:id="7" w:name="_Toc168763360"/>
+      <w:bookmarkStart w:id="7" w:name="_Toc168772257"/>
       <w:r>
         <w:rPr>
           <w:rFonts w:ascii="Times New Roman" w:hAnsi="Times New Roman" w:cs="Times New Roman"/>
@@ -5696,21 +4731,7 @@
         <w:rPr>
           <w:rFonts w:ascii="Times New Roman" w:hAnsi="Times New Roman" w:cs="Times New Roman"/>
         </w:rPr>
-        <w:t>After the tokens were successfully obtained and the list of tokens contains at least one token we create two stacks. One is for the states of the SLR parser used later in the parsing process and the second is for the nodes of the tree. Then the function “</w:t>
-      </w:r>
-      <w:proofErr w:type="spellStart"/>
-      <w:r>
-        <w:rPr>
-          <w:rFonts w:ascii="Times New Roman" w:hAnsi="Times New Roman" w:cs="Times New Roman"/>
-        </w:rPr>
-        <w:t>check_tokens</w:t>
-      </w:r>
-      <w:proofErr w:type="spellEnd"/>
-      <w:r>
-        <w:rPr>
-          <w:rFonts w:ascii="Times New Roman" w:hAnsi="Times New Roman" w:cs="Times New Roman"/>
-        </w:rPr>
-        <w:t xml:space="preserve">” is called with the tokens list as an input parameter and if the function verifies the tokens list the root node of the parse tree is returned which will be printed afterwards. </w:t>
+        <w:t xml:space="preserve">After the tokens were successfully obtained and the list of tokens contains at least one token we create two stacks. One is for the states of the SLR parser used later in the parsing process and the second is for the nodes of the tree. Then the function “check_tokens” is called with the tokens list as an input parameter and if the function verifies the tokens list the root node of the parse tree is returned which will be printed afterwards. </w:t>
       </w:r>
     </w:p>
     <w:p>
@@ -5749,7 +4770,7 @@
           <w:rFonts w:ascii="Times New Roman" w:hAnsi="Times New Roman" w:cs="Times New Roman"/>
         </w:rPr>
       </w:pPr>
-      <w:bookmarkStart w:id="8" w:name="_Toc168763361"/>
+      <w:bookmarkStart w:id="8" w:name="_Toc168772258"/>
       <w:r>
         <w:rPr>
           <w:rFonts w:ascii="Times New Roman" w:hAnsi="Times New Roman" w:cs="Times New Roman"/>
@@ -5769,21 +4790,7 @@
         <w:rPr>
           <w:rFonts w:ascii="Times New Roman" w:hAnsi="Times New Roman" w:cs="Times New Roman"/>
         </w:rPr>
-        <w:t xml:space="preserve">reduce(): This function is used to perform the reduce operation in the parser. It pops the corresponding number of nodes and states from the stack, creates a new parent node with the non-terminal of the derivation as data and adds the popped nodes as children. Afterwards the new state is determined by the </w:t>
-      </w:r>
-      <w:proofErr w:type="spellStart"/>
-      <w:r>
-        <w:rPr>
-          <w:rFonts w:ascii="Times New Roman" w:hAnsi="Times New Roman" w:cs="Times New Roman"/>
-        </w:rPr>
-        <w:t>goto</w:t>
-      </w:r>
-      <w:proofErr w:type="spellEnd"/>
-      <w:r>
-        <w:rPr>
-          <w:rFonts w:ascii="Times New Roman" w:hAnsi="Times New Roman" w:cs="Times New Roman"/>
-        </w:rPr>
-        <w:t xml:space="preserve"> dictionary, and the corresponding new state and the parent node are pushed to their respective stacks. We moved the determining of the non-terminal on the left side of the derivation and the number of elements on the right side of the derivation to extra functions to make the code more readable.</w:t>
+        <w:t>reduce(): This function is used to perform the reduce operation in the parser. It pops the corresponding number of nodes and states from the stack, creates a new parent node with the non-terminal of the derivation as data and adds the popped nodes as children. Afterwards the new state is determined by the goto dictionary, and the corresponding new state and the parent node are pushed to their respective stacks. We moved the determining of the non-terminal on the left side of the derivation and the number of elements on the right side of the derivation to extra functions to make the code more readable.</w:t>
       </w:r>
     </w:p>
     <w:p>
@@ -5807,20 +4814,12 @@
           <w:rFonts w:ascii="Times New Roman" w:hAnsi="Times New Roman" w:cs="Times New Roman"/>
         </w:rPr>
       </w:pPr>
-      <w:proofErr w:type="spellStart"/>
       <w:r>
         <w:rPr>
           <w:rFonts w:ascii="Times New Roman" w:hAnsi="Times New Roman" w:cs="Times New Roman"/>
         </w:rPr>
         <w:lastRenderedPageBreak/>
-        <w:t>error_handling</w:t>
-      </w:r>
-      <w:proofErr w:type="spellEnd"/>
-      <w:r>
-        <w:rPr>
-          <w:rFonts w:ascii="Times New Roman" w:hAnsi="Times New Roman" w:cs="Times New Roman"/>
-        </w:rPr>
-        <w:t>(): The function is called when a syntax error is determined during the parsing process. In the function we retrieve a maximum of three tokens before and after the index where the error occurred to provide some context for the error. Finally, the function prints out the index at the token where the error occurred and a snippet containing the tokens before and after. Afterwards the program is exited.</w:t>
+        <w:t>error_handling(): The function is called when a syntax error is determined during the parsing process. In the function we retrieve a maximum of three tokens before and after the index where the error occurred to provide some context for the error. Finally, the function prints out the index at the token where the error occurred and a snippet containing the tokens before and after. Afterwards the program is exited.</w:t>
       </w:r>
     </w:p>
     <w:p>
@@ -5830,19 +4829,11 @@
           <w:rFonts w:ascii="Times New Roman" w:hAnsi="Times New Roman" w:cs="Times New Roman"/>
         </w:rPr>
       </w:pPr>
-      <w:proofErr w:type="spellStart"/>
-      <w:r>
-        <w:rPr>
-          <w:rFonts w:ascii="Times New Roman" w:hAnsi="Times New Roman" w:cs="Times New Roman"/>
-        </w:rPr>
-        <w:t>accept_input</w:t>
-      </w:r>
-      <w:proofErr w:type="spellEnd"/>
-      <w:r>
-        <w:rPr>
-          <w:rFonts w:ascii="Times New Roman" w:hAnsi="Times New Roman" w:cs="Times New Roman"/>
-        </w:rPr>
-        <w:t xml:space="preserve">(): This function is called when the SLR parsing was successful, but we still need to simulate the last derivations in order to obtain the complete parse tree. We simply simulate the derivation “CODE -&gt; TYPE CODE” for the remaining nodes in the stack until only one node remains. We must do this because the SLR parsing table accepts the input without executing the last reductions. </w:t>
+      <w:r>
+        <w:rPr>
+          <w:rFonts w:ascii="Times New Roman" w:hAnsi="Times New Roman" w:cs="Times New Roman"/>
+        </w:rPr>
+        <w:t xml:space="preserve">accept_input(): This function is called when the SLR parsing was successful, but we still need to simulate the last derivations in order to obtain the complete parse tree. We simply simulate the derivation “CODE -&gt; TYPE CODE” for the remaining nodes in the stack until only one node remains. We must do this because the SLR parsing table accepts the input without executing the last reductions. </w:t>
       </w:r>
     </w:p>
     <w:p>
@@ -5853,7 +4844,7 @@
           <w:rFonts w:ascii="Times New Roman" w:hAnsi="Times New Roman" w:cs="Times New Roman"/>
         </w:rPr>
       </w:pPr>
-      <w:bookmarkStart w:id="9" w:name="_Toc168763362"/>
+      <w:bookmarkStart w:id="9" w:name="_Toc168772259"/>
       <w:r>
         <w:rPr>
           <w:rFonts w:ascii="Times New Roman" w:hAnsi="Times New Roman" w:cs="Times New Roman"/>

</xml_diff>